<commit_message>
Finished adding existing translations for Sunday Theotokia pt 1-8
</commit_message>
<xml_diff>
--- a/Psalmody Source/10 Sunday Theotokia Pt 1-8.docx
+++ b/Psalmody Source/10 Sunday Theotokia Pt 1-8.docx
@@ -19,8 +19,16 @@
         <w:rPr>
           <w:lang w:val="en-US"/>
         </w:rPr>
-        <w:t>Sunday Psali</w:t>
+        <w:t xml:space="preserve">Sunday </w:t>
       </w:r>
+      <w:proofErr w:type="spellStart"/>
+      <w:r>
+        <w:rPr>
+          <w:lang w:val="en-US"/>
+        </w:rPr>
+        <w:t>Psali</w:t>
+      </w:r>
+      <w:proofErr w:type="spellEnd"/>
     </w:p>
     <w:p>
       <w:pPr>
@@ -349,7 +357,13 @@
           </w:tcPr>
           <w:p>
             <w:r>
-              <w:t>You are rightly called: O you who are blessed: among women: The Second Tabernacle".</w:t>
+              <w:t>You are rightly called: O yo</w:t>
+            </w:r>
+            <w:r>
+              <w:t>u who are blessed: among women: "</w:t>
+            </w:r>
+            <w:r>
+              <w:t>The Second Tabernacle".</w:t>
             </w:r>
           </w:p>
         </w:tc>
@@ -357,7 +371,11 @@
           <w:tcPr>
             <w:tcW w:w="711" w:type="pct"/>
           </w:tcPr>
-          <w:p/>
+          <w:p>
+            <w:r>
+              <w:t>You are called righteous: O blessed one: among the women: the second tabernacle.</w:t>
+            </w:r>
+          </w:p>
         </w:tc>
         <w:tc>
           <w:tcPr>
@@ -623,7 +641,11 @@
           <w:tcPr>
             <w:tcW w:w="711" w:type="pct"/>
           </w:tcPr>
-          <w:p/>
+          <w:p>
+            <w:r>
+              <w:t>Which is called: the Holy: of Holies: wherein are the tablets.</w:t>
+            </w:r>
+          </w:p>
         </w:tc>
         <w:tc>
           <w:tcPr>
@@ -865,7 +887,11 @@
           <w:tcPr>
             <w:tcW w:w="711" w:type="pct"/>
           </w:tcPr>
-          <w:p/>
+          <w:p>
+            <w:r>
+              <w:t>Of the covenant: and the Ten Commandments: these which are written: by the finger of God.</w:t>
+            </w:r>
+          </w:p>
         </w:tc>
         <w:tc>
           <w:tcPr>
@@ -1104,7 +1130,11 @@
           <w:tcPr>
             <w:tcW w:w="711" w:type="pct"/>
           </w:tcPr>
-          <w:p/>
+          <w:p>
+            <w:r>
+              <w:t>They have directed us: to the Iota: the name of salvation: of Jesus Christ.</w:t>
+            </w:r>
+          </w:p>
         </w:tc>
         <w:tc>
           <w:tcPr>
@@ -1365,7 +1395,16 @@
           <w:tcPr>
             <w:tcW w:w="711" w:type="pct"/>
           </w:tcPr>
-          <w:p/>
+          <w:p>
+            <w:r>
+              <w:lastRenderedPageBreak/>
+              <w:t xml:space="preserve">He, Who was incarnate of You: without change: became the Mediator: of a </w:t>
+            </w:r>
+            <w:r>
+              <w:lastRenderedPageBreak/>
+              <w:t>New Covenant.</w:t>
+            </w:r>
+          </w:p>
         </w:tc>
         <w:tc>
           <w:tcPr>
@@ -1665,7 +1704,11 @@
           <w:tcPr>
             <w:tcW w:w="711" w:type="pct"/>
           </w:tcPr>
-          <w:p/>
+          <w:p>
+            <w:r>
+              <w:t>Through the shedding: of His holy blood: He purified the faithful: as a justified people</w:t>
+            </w:r>
+          </w:p>
         </w:tc>
         <w:tc>
           <w:tcPr>
@@ -1887,7 +1930,15 @@
           </w:tcPr>
           <w:p>
             <w:r>
-              <w:t>Therefore, everyone: magnifies you: O my Lady, the Theotokos: the Every-holy.</w:t>
+              <w:t xml:space="preserve">Therefore, everyone: magnifies you: O my Lady, the </w:t>
+            </w:r>
+            <w:proofErr w:type="spellStart"/>
+            <w:r>
+              <w:t>Theotokos</w:t>
+            </w:r>
+            <w:proofErr w:type="spellEnd"/>
+            <w:r>
+              <w:t>: the Every-holy.</w:t>
             </w:r>
           </w:p>
         </w:tc>
@@ -1895,7 +1946,11 @@
           <w:tcPr>
             <w:tcW w:w="711" w:type="pct"/>
           </w:tcPr>
-          <w:p/>
+          <w:p>
+            <w:r>
+              <w:t>Wherefore everyone: exalts you: my Lady, the Mother of God: the ever-holy.</w:t>
+            </w:r>
+          </w:p>
         </w:tc>
         <w:tc>
           <w:tcPr>
@@ -2153,7 +2208,11 @@
           <w:tcPr>
             <w:tcW w:w="711" w:type="pct"/>
           </w:tcPr>
-          <w:p/>
+          <w:p>
+            <w:r>
+              <w:t>We too pray: that we may win mercy: through your intercessions: with the Lover of Mankind.</w:t>
+            </w:r>
+          </w:p>
         </w:tc>
         <w:tc>
           <w:tcPr>
@@ -2444,7 +2503,21 @@
               <w:rPr>
                 <w:rFonts w:eastAsiaTheme="minorHAnsi"/>
               </w:rPr>
-              <w:t>The honour of the Tabernacle,</w:t>
+              <w:t xml:space="preserve">The </w:t>
+            </w:r>
+            <w:proofErr w:type="spellStart"/>
+            <w:r>
+              <w:rPr>
+                <w:rFonts w:eastAsiaTheme="minorHAnsi"/>
+              </w:rPr>
+              <w:t>honour</w:t>
+            </w:r>
+            <w:proofErr w:type="spellEnd"/>
+            <w:r>
+              <w:rPr>
+                <w:rFonts w:eastAsiaTheme="minorHAnsi"/>
+              </w:rPr>
+              <w:t xml:space="preserve"> of the Tabernacle,</w:t>
             </w:r>
           </w:p>
           <w:p>
@@ -2470,7 +2543,24 @@
                 <w:rFonts w:eastAsiaTheme="minorHAnsi"/>
               </w:rPr>
               <w:lastRenderedPageBreak/>
-              <w:t>On Mount Sinai.</w:t>
+              <w:t>On Mount Sinai</w:t>
+            </w:r>
+            <w:commentRangeStart w:id="0"/>
+            <w:r>
+              <w:rPr>
+                <w:rFonts w:eastAsiaTheme="minorHAnsi"/>
+              </w:rPr>
+              <w:t>.</w:t>
+            </w:r>
+            <w:commentRangeEnd w:id="0"/>
+            <w:r>
+              <w:rPr>
+                <w:rStyle w:val="CommentReference"/>
+                <w:rFonts w:eastAsiaTheme="minorHAnsi" w:cstheme="minorBidi"/>
+                <w:color w:val="auto"/>
+                <w:lang w:val="en-CA"/>
+              </w:rPr>
+              <w:commentReference w:id="0"/>
             </w:r>
           </w:p>
         </w:tc>
@@ -2526,7 +2616,11 @@
           <w:tcPr>
             <w:tcW w:w="711" w:type="pct"/>
           </w:tcPr>
-          <w:p/>
+          <w:p>
+            <w:r>
+              <w:t>Who can speak of: the honor of the tabernacle: which Moses had made: on Mount Sinai?!</w:t>
+            </w:r>
+          </w:p>
         </w:tc>
         <w:tc>
           <w:tcPr>
@@ -2796,7 +2890,19 @@
           <w:tcPr>
             <w:tcW w:w="711" w:type="pct"/>
           </w:tcPr>
-          <w:p/>
+          <w:p>
+            <w:r>
+              <w:t xml:space="preserve">He made it in glory: According to the word </w:t>
+            </w:r>
+            <w:proofErr w:type="spellStart"/>
+            <w:r>
+              <w:t>fo</w:t>
+            </w:r>
+            <w:proofErr w:type="spellEnd"/>
+            <w:r>
+              <w:t xml:space="preserve"> the Lord: and according to all the types: shown unto Him.</w:t>
+            </w:r>
+          </w:p>
         </w:tc>
         <w:tc>
           <w:tcPr>
@@ -3077,7 +3183,11 @@
           <w:tcPr>
             <w:tcW w:w="711" w:type="pct"/>
           </w:tcPr>
-          <w:p/>
+          <w:p>
+            <w:r>
+              <w:t>Therein Aaron: and his sons served: in the type of the highest: and in the shadow of the heavenly things.</w:t>
+            </w:r>
+          </w:p>
         </w:tc>
         <w:tc>
           <w:tcPr>
@@ -3331,7 +3441,11 @@
           <w:tcPr>
             <w:tcW w:w="711" w:type="pct"/>
           </w:tcPr>
-          <w:p/>
+          <w:p>
+            <w:r>
+              <w:t>They likened it to you: Mary the Virgin: the true tabernacle: wherein dwelt God.</w:t>
+            </w:r>
+          </w:p>
         </w:tc>
         <w:tc>
           <w:tcPr>
@@ -3567,7 +3681,11 @@
           <w:tcPr>
             <w:tcW w:w="711" w:type="pct"/>
           </w:tcPr>
-          <w:p/>
+          <w:p>
+            <w:r>
+              <w:t>Wherefore we exalt: You befittingly: with prophetic: songs of praise.</w:t>
+            </w:r>
+          </w:p>
         </w:tc>
         <w:tc>
           <w:tcPr>
@@ -3759,8 +3877,16 @@
               <w:rPr>
                 <w:rFonts w:eastAsiaTheme="minorHAnsi"/>
               </w:rPr>
-              <w:t>With great honour</w:t>
-            </w:r>
+              <w:t xml:space="preserve">With great </w:t>
+            </w:r>
+            <w:proofErr w:type="spellStart"/>
+            <w:r>
+              <w:rPr>
+                <w:rFonts w:eastAsiaTheme="minorHAnsi"/>
+              </w:rPr>
+              <w:t>honour</w:t>
+            </w:r>
+            <w:proofErr w:type="spellEnd"/>
           </w:p>
           <w:p>
             <w:pPr>
@@ -3830,7 +3956,11 @@
           <w:tcPr>
             <w:tcW w:w="711" w:type="pct"/>
           </w:tcPr>
-          <w:p/>
+          <w:p>
+            <w:r>
+              <w:t>For they said concerning you: honored things: O holy city: of the Great King.</w:t>
+            </w:r>
+          </w:p>
         </w:tc>
         <w:tc>
           <w:tcPr>
@@ -4100,7 +4230,16 @@
           <w:tcPr>
             <w:tcW w:w="711" w:type="pct"/>
           </w:tcPr>
-          <w:p/>
+          <w:p>
+            <w:r>
+              <w:lastRenderedPageBreak/>
+              <w:t xml:space="preserve">We ask and pray: that we </w:t>
+            </w:r>
+            <w:r>
+              <w:lastRenderedPageBreak/>
+              <w:t>may win mercy: through your intercessions: with the Lover of Mankind.</w:t>
+            </w:r>
+          </w:p>
         </w:tc>
         <w:tc>
           <w:tcPr>
@@ -4359,22 +4498,44 @@
               <w:rPr>
                 <w:rFonts w:eastAsiaTheme="minorHAnsi"/>
               </w:rPr>
-              <w:t>Of Shittim wood,</w:t>
-            </w:r>
-          </w:p>
-          <w:p>
-            <w:pPr>
-              <w:pStyle w:val="EngHang"/>
-              <w:rPr>
-                <w:rFonts w:eastAsiaTheme="minorHAnsi"/>
-              </w:rPr>
-            </w:pPr>
-            <w:r>
-              <w:rPr>
-                <w:rFonts w:eastAsiaTheme="minorHAnsi"/>
-              </w:rPr>
-              <w:t>That was overlayed</w:t>
-            </w:r>
+              <w:t xml:space="preserve">Of </w:t>
+            </w:r>
+            <w:proofErr w:type="spellStart"/>
+            <w:r>
+              <w:rPr>
+                <w:rFonts w:eastAsiaTheme="minorHAnsi"/>
+              </w:rPr>
+              <w:t>Shittim</w:t>
+            </w:r>
+            <w:proofErr w:type="spellEnd"/>
+            <w:r>
+              <w:rPr>
+                <w:rFonts w:eastAsiaTheme="minorHAnsi"/>
+              </w:rPr>
+              <w:t xml:space="preserve"> wood,</w:t>
+            </w:r>
+          </w:p>
+          <w:p>
+            <w:pPr>
+              <w:pStyle w:val="EngHang"/>
+              <w:rPr>
+                <w:rFonts w:eastAsiaTheme="minorHAnsi"/>
+              </w:rPr>
+            </w:pPr>
+            <w:r>
+              <w:rPr>
+                <w:rFonts w:eastAsiaTheme="minorHAnsi"/>
+              </w:rPr>
+              <w:t xml:space="preserve">That was </w:t>
+            </w:r>
+            <w:proofErr w:type="spellStart"/>
+            <w:r>
+              <w:rPr>
+                <w:rFonts w:eastAsiaTheme="minorHAnsi"/>
+              </w:rPr>
+              <w:t>overlayed</w:t>
+            </w:r>
+            <w:proofErr w:type="spellEnd"/>
           </w:p>
           <w:p>
             <w:pPr>
@@ -4383,11 +4544,19 @@
                 <w:rFonts w:eastAsiaTheme="minorHAnsi"/>
               </w:rPr>
             </w:pPr>
-            <w:r>
-              <w:rPr>
-                <w:rFonts w:eastAsiaTheme="minorHAnsi"/>
-              </w:rPr>
-              <w:t>Round about with gold:</w:t>
+            <w:proofErr w:type="spellStart"/>
+            <w:r>
+              <w:rPr>
+                <w:rFonts w:eastAsiaTheme="minorHAnsi"/>
+              </w:rPr>
+              <w:t>Round about</w:t>
+            </w:r>
+            <w:proofErr w:type="spellEnd"/>
+            <w:r>
+              <w:rPr>
+                <w:rFonts w:eastAsiaTheme="minorHAnsi"/>
+              </w:rPr>
+              <w:t xml:space="preserve"> with gold:</w:t>
             </w:r>
           </w:p>
         </w:tc>
@@ -4442,7 +4611,11 @@
           <w:tcPr>
             <w:tcW w:w="711" w:type="pct"/>
           </w:tcPr>
-          <w:p/>
+          <w:p>
+            <w:r>
+              <w:t>The ark overlaid: roundabout with gold: that was made of wood: that would not decay.</w:t>
+            </w:r>
+          </w:p>
         </w:tc>
         <w:tc>
           <w:tcPr>
@@ -4606,7 +4779,11 @@
           <w:tcPr>
             <w:tcW w:w="711" w:type="pct"/>
           </w:tcPr>
-          <w:p/>
+          <w:p>
+            <w:r>
+              <w:t>It foretold the sign: of God the Word: Who became man: without separation.</w:t>
+            </w:r>
+          </w:p>
         </w:tc>
         <w:tc>
           <w:tcPr>
@@ -4767,7 +4944,11 @@
           <w:tcPr>
             <w:tcW w:w="711" w:type="pct"/>
           </w:tcPr>
-          <w:p/>
+          <w:p>
+            <w:r>
+              <w:t>One out of Two: a Holy Divinity: incorruptible and One: in Essence with the Father.</w:t>
+            </w:r>
+          </w:p>
         </w:tc>
         <w:tc>
           <w:tcPr>
@@ -4972,7 +5153,12 @@
           <w:tcPr>
             <w:tcW w:w="711" w:type="pct"/>
           </w:tcPr>
-          <w:p/>
+          <w:p>
+            <w:r>
+              <w:lastRenderedPageBreak/>
+              <w:t>And a holy Humanity: born without seed: One in Essence with us: according to the economy.</w:t>
+            </w:r>
+          </w:p>
         </w:tc>
         <w:tc>
           <w:tcPr>
@@ -5146,7 +5332,11 @@
           <w:tcPr>
             <w:tcW w:w="711" w:type="pct"/>
           </w:tcPr>
-          <w:p/>
+          <w:p>
+            <w:r>
+              <w:t>This which He took from you: O undefiled one: He made one with Him: as a Hypostasis.</w:t>
+            </w:r>
+          </w:p>
         </w:tc>
         <w:tc>
           <w:tcPr>
@@ -5362,7 +5552,15 @@
           </w:tcPr>
           <w:p>
             <w:r>
-              <w:t>Therefore, everyone: magnifies you: O my Lady, the Theotokos: the Every-holy.</w:t>
+              <w:t xml:space="preserve">Therefore, everyone: magnifies you: O my Lady, the </w:t>
+            </w:r>
+            <w:proofErr w:type="spellStart"/>
+            <w:r>
+              <w:t>Theotokos</w:t>
+            </w:r>
+            <w:proofErr w:type="spellEnd"/>
+            <w:r>
+              <w:t>: the Every-holy.</w:t>
             </w:r>
           </w:p>
         </w:tc>
@@ -5370,7 +5568,19 @@
           <w:tcPr>
             <w:tcW w:w="711" w:type="pct"/>
           </w:tcPr>
-          <w:p/>
+          <w:p>
+            <w:r>
+              <w:t>Wherefore everyone: exalts you: my Lady, the Mother of God: the ever-</w:t>
+            </w:r>
+            <w:proofErr w:type="spellStart"/>
+            <w:r>
+              <w:t>hoy</w:t>
+            </w:r>
+            <w:proofErr w:type="spellEnd"/>
+            <w:r>
+              <w:t>.</w:t>
+            </w:r>
+          </w:p>
         </w:tc>
         <w:tc>
           <w:tcPr>
@@ -5600,7 +5810,11 @@
           <w:tcPr>
             <w:tcW w:w="711" w:type="pct"/>
           </w:tcPr>
-          <w:p/>
+          <w:p>
+            <w:r>
+              <w:t>We too pray: that we may win mercy: through your intercessions: with the Lover of Mankind.</w:t>
+            </w:r>
+          </w:p>
         </w:tc>
         <w:tc>
           <w:tcPr>
@@ -5965,7 +6179,11 @@
           <w:tcPr>
             <w:tcW w:w="711" w:type="pct"/>
           </w:tcPr>
-          <w:p/>
+          <w:p>
+            <w:r>
+              <w:t>All the souls together: of the children of Israel: brought gifts to: the tabernacle of the Lord.</w:t>
+            </w:r>
+          </w:p>
         </w:tc>
         <w:tc>
           <w:tcPr>
@@ -6147,7 +6365,21 @@
               <w:rPr>
                 <w:rFonts w:eastAsiaTheme="minorHAnsi"/>
               </w:rPr>
-              <w:t>And fine linen.</w:t>
+              <w:t xml:space="preserve">And fine </w:t>
+            </w:r>
+            <w:proofErr w:type="spellStart"/>
+            <w:r>
+              <w:rPr>
+                <w:rFonts w:eastAsiaTheme="minorHAnsi"/>
+              </w:rPr>
+              <w:t>linen</w:t>
+            </w:r>
+            <w:proofErr w:type="spellEnd"/>
+            <w:r>
+              <w:rPr>
+                <w:rFonts w:eastAsiaTheme="minorHAnsi"/>
+              </w:rPr>
+              <w:t>.</w:t>
             </w:r>
           </w:p>
         </w:tc>
@@ -6172,7 +6404,21 @@
               <w:rPr>
                 <w:rFonts w:ascii="PalatinoLinotype-Roman" w:hAnsi="PalatinoLinotype-Roman" w:cs="PalatinoLinotype-Roman"/>
               </w:rPr>
-              <w:t>purple and scarlet, and fine linen.</w:t>
+              <w:t xml:space="preserve">purple and scarlet, and fine </w:t>
+            </w:r>
+            <w:proofErr w:type="spellStart"/>
+            <w:r>
+              <w:rPr>
+                <w:rFonts w:ascii="PalatinoLinotype-Roman" w:hAnsi="PalatinoLinotype-Roman" w:cs="PalatinoLinotype-Roman"/>
+              </w:rPr>
+              <w:t>linen</w:t>
+            </w:r>
+            <w:proofErr w:type="spellEnd"/>
+            <w:r>
+              <w:rPr>
+                <w:rFonts w:ascii="PalatinoLinotype-Roman" w:hAnsi="PalatinoLinotype-Roman" w:cs="PalatinoLinotype-Roman"/>
+              </w:rPr>
+              <w:t>.</w:t>
             </w:r>
           </w:p>
         </w:tc>
@@ -6190,7 +6436,19 @@
           <w:tcPr>
             <w:tcW w:w="711" w:type="pct"/>
           </w:tcPr>
-          <w:p/>
+          <w:p>
+            <w:r>
+              <w:t xml:space="preserve">Gold and silver: and precious stone: purple and scarlet: and fine </w:t>
+            </w:r>
+            <w:proofErr w:type="spellStart"/>
+            <w:r>
+              <w:t>linen</w:t>
+            </w:r>
+            <w:proofErr w:type="spellEnd"/>
+            <w:r>
+              <w:t>.</w:t>
+            </w:r>
+          </w:p>
         </w:tc>
         <w:tc>
           <w:tcPr>
@@ -6283,21 +6541,43 @@
               <w:rPr>
                 <w:rFonts w:eastAsiaTheme="minorHAnsi"/>
               </w:rPr>
-              <w:t>Of Shittim wood,</w:t>
-            </w:r>
-          </w:p>
-          <w:p>
-            <w:pPr>
-              <w:pStyle w:val="EngHang"/>
-              <w:rPr>
-                <w:rFonts w:eastAsiaTheme="minorHAnsi"/>
-              </w:rPr>
-            </w:pPr>
-            <w:r>
-              <w:rPr>
-                <w:rFonts w:eastAsiaTheme="minorHAnsi"/>
-              </w:rPr>
-              <w:t>Overlayed with gold,</w:t>
+              <w:t xml:space="preserve">Of </w:t>
+            </w:r>
+            <w:proofErr w:type="spellStart"/>
+            <w:r>
+              <w:rPr>
+                <w:rFonts w:eastAsiaTheme="minorHAnsi"/>
+              </w:rPr>
+              <w:t>Shittim</w:t>
+            </w:r>
+            <w:proofErr w:type="spellEnd"/>
+            <w:r>
+              <w:rPr>
+                <w:rFonts w:eastAsiaTheme="minorHAnsi"/>
+              </w:rPr>
+              <w:t xml:space="preserve"> wood,</w:t>
+            </w:r>
+          </w:p>
+          <w:p>
+            <w:pPr>
+              <w:pStyle w:val="EngHang"/>
+              <w:rPr>
+                <w:rFonts w:eastAsiaTheme="minorHAnsi"/>
+              </w:rPr>
+            </w:pPr>
+            <w:proofErr w:type="spellStart"/>
+            <w:r>
+              <w:rPr>
+                <w:rFonts w:eastAsiaTheme="minorHAnsi"/>
+              </w:rPr>
+              <w:t>Overlayed</w:t>
+            </w:r>
+            <w:proofErr w:type="spellEnd"/>
+            <w:r>
+              <w:rPr>
+                <w:rFonts w:eastAsiaTheme="minorHAnsi"/>
+              </w:rPr>
+              <w:t xml:space="preserve"> with gold,</w:t>
             </w:r>
           </w:p>
           <w:p>
@@ -6363,7 +6643,11 @@
           <w:tcPr>
             <w:tcW w:w="711" w:type="pct"/>
           </w:tcPr>
-          <w:p/>
+          <w:p>
+            <w:r>
+              <w:t>They made an ark: of wood that would not decay: overlaid with gold: from within and without.</w:t>
+            </w:r>
+          </w:p>
         </w:tc>
         <w:tc>
           <w:tcPr>
@@ -6527,7 +6811,11 @@
           <w:tcPr>
             <w:tcW w:w="711" w:type="pct"/>
           </w:tcPr>
-          <w:p/>
+          <w:p>
+            <w:r>
+              <w:t>You too are clothed: O Mary the Virgin: with the glory of the divinity: from within and without.</w:t>
+            </w:r>
+          </w:p>
         </w:tc>
         <w:tc>
           <w:tcPr>
@@ -6685,7 +6973,11 @@
           <w:tcPr>
             <w:tcW w:w="711" w:type="pct"/>
           </w:tcPr>
-          <w:p/>
+          <w:p>
+            <w:r>
+              <w:t>For you have brought: many people: to God, your Son: through your purity.</w:t>
+            </w:r>
+          </w:p>
         </w:tc>
         <w:tc>
           <w:tcPr>
@@ -6891,19 +7183,7 @@
               <w:rPr>
                 <w:rFonts w:ascii="PalatinoLinotype-Roman" w:hAnsi="PalatinoLinotype-Roman" w:cs="PalatinoLinotype-Roman"/>
               </w:rPr>
-              <w:t>Wherefore we, magnify you befittingly,</w:t>
-            </w:r>
-            <w:r>
-              <w:rPr>
-                <w:rFonts w:ascii="PalatinoLinotype-Roman" w:hAnsi="PalatinoLinotype-Roman" w:cs="PalatinoLinotype-Roman"/>
-              </w:rPr>
-              <w:t xml:space="preserve"> </w:t>
-            </w:r>
-            <w:r>
-              <w:rPr>
-                <w:rFonts w:ascii="PalatinoLinotype-Roman" w:hAnsi="PalatinoLinotype-Roman" w:cs="PalatinoLinotype-Roman"/>
-              </w:rPr>
-              <w:t>with prophetic, hymnology.</w:t>
+              <w:t>Wherefore we, magnify you befittingly, with prophetic, hymnology.</w:t>
             </w:r>
           </w:p>
         </w:tc>
@@ -6921,7 +7201,11 @@
           <w:tcPr>
             <w:tcW w:w="711" w:type="pct"/>
           </w:tcPr>
-          <w:p/>
+          <w:p>
+            <w:r>
+              <w:t>Wherefore we exalt: You befittingly: with prophetic: songs of praise.</w:t>
+            </w:r>
+          </w:p>
         </w:tc>
         <w:tc>
           <w:tcPr>
@@ -7110,8 +7394,16 @@
               <w:rPr>
                 <w:rFonts w:eastAsiaTheme="minorHAnsi"/>
               </w:rPr>
-              <w:t>With great honour</w:t>
-            </w:r>
+              <w:t xml:space="preserve">With great </w:t>
+            </w:r>
+            <w:proofErr w:type="spellStart"/>
+            <w:r>
+              <w:rPr>
+                <w:rFonts w:eastAsiaTheme="minorHAnsi"/>
+              </w:rPr>
+              <w:t>honour</w:t>
+            </w:r>
+            <w:proofErr w:type="spellEnd"/>
           </w:p>
           <w:p>
             <w:pPr>
@@ -7150,19 +7442,7 @@
                 <w:rFonts w:ascii="PalatinoLinotype-Roman" w:hAnsi="PalatinoLinotype-Roman" w:cs="PalatinoLinotype-Roman"/>
               </w:rPr>
               <w:lastRenderedPageBreak/>
-              <w:t>For they spoke of you, with great honor, O</w:t>
-            </w:r>
-            <w:r>
-              <w:rPr>
-                <w:rFonts w:ascii="PalatinoLinotype-Roman" w:hAnsi="PalatinoLinotype-Roman" w:cs="PalatinoLinotype-Roman"/>
-              </w:rPr>
-              <w:t xml:space="preserve"> </w:t>
-            </w:r>
-            <w:r>
-              <w:rPr>
-                <w:rFonts w:ascii="PalatinoLinotype-Roman" w:hAnsi="PalatinoLinotype-Roman" w:cs="PalatinoLinotype-Roman"/>
-              </w:rPr>
-              <w:t>Holy City, of the great King.</w:t>
+              <w:t>For they spoke of you, with great honor, O Holy City, of the great King.</w:t>
             </w:r>
           </w:p>
         </w:tc>
@@ -7180,7 +7460,11 @@
           <w:tcPr>
             <w:tcW w:w="711" w:type="pct"/>
           </w:tcPr>
-          <w:p/>
+          <w:p>
+            <w:r>
+              <w:t>For they said concerning you: honored things: O holy city: of the Great King.</w:t>
+            </w:r>
+          </w:p>
         </w:tc>
         <w:tc>
           <w:tcPr>
@@ -7393,31 +7677,7 @@
               <w:rPr>
                 <w:rFonts w:ascii="PalatinoLinotype-Roman" w:hAnsi="PalatinoLinotype-Roman" w:cs="PalatinoLinotype-Roman"/>
               </w:rPr>
-              <w:t>We entreat and pray, that we may win</w:t>
-            </w:r>
-            <w:r>
-              <w:rPr>
-                <w:rFonts w:ascii="PalatinoLinotype-Roman" w:hAnsi="PalatinoLinotype-Roman" w:cs="PalatinoLinotype-Roman"/>
-              </w:rPr>
-              <w:t xml:space="preserve"> </w:t>
-            </w:r>
-            <w:r>
-              <w:rPr>
-                <w:rFonts w:ascii="PalatinoLinotype-Roman" w:hAnsi="PalatinoLinotype-Roman" w:cs="PalatinoLinotype-Roman"/>
-              </w:rPr>
-              <w:t>mercy, through your intercessions, with</w:t>
-            </w:r>
-            <w:r>
-              <w:rPr>
-                <w:rFonts w:ascii="PalatinoLinotype-Roman" w:hAnsi="PalatinoLinotype-Roman" w:cs="PalatinoLinotype-Roman"/>
-              </w:rPr>
-              <w:t xml:space="preserve"> </w:t>
-            </w:r>
-            <w:r>
-              <w:rPr>
-                <w:rFonts w:ascii="PalatinoLinotype-Roman" w:hAnsi="PalatinoLinotype-Roman" w:cs="PalatinoLinotype-Roman"/>
-              </w:rPr>
-              <w:t>the Lover of mankind.</w:t>
+              <w:t>We entreat and pray, that we may win mercy, through your intercessions, with the Lover of mankind.</w:t>
             </w:r>
           </w:p>
         </w:tc>
@@ -7435,7 +7695,11 @@
           <w:tcPr>
             <w:tcW w:w="711" w:type="pct"/>
           </w:tcPr>
-          <w:p/>
+          <w:p>
+            <w:r>
+              <w:t>We ask and pray: that we may win mercy: through your intercessions: with the Lover of Mankind.</w:t>
+            </w:r>
+          </w:p>
         </w:tc>
         <w:tc>
           <w:tcPr>
@@ -7692,8 +7956,16 @@
               <w:rPr>
                 <w:rFonts w:eastAsiaTheme="minorHAnsi"/>
               </w:rPr>
-              <w:t>The Cherubims</w:t>
-            </w:r>
+              <w:t xml:space="preserve">The </w:t>
+            </w:r>
+            <w:proofErr w:type="spellStart"/>
+            <w:r>
+              <w:rPr>
+                <w:rFonts w:eastAsiaTheme="minorHAnsi"/>
+              </w:rPr>
+              <w:t>Cherubims</w:t>
+            </w:r>
+            <w:proofErr w:type="spellEnd"/>
           </w:p>
           <w:p>
             <w:pPr>
@@ -7746,7 +8018,11 @@
           <w:tcPr>
             <w:tcW w:w="711" w:type="pct"/>
           </w:tcPr>
-          <w:p/>
+          <w:p>
+            <w:r>
+              <w:t>The mercy seat: overshadowed: by a forged: cherubim.</w:t>
+            </w:r>
+          </w:p>
         </w:tc>
         <w:tc>
           <w:tcPr>
@@ -7919,7 +8195,11 @@
           <w:tcPr>
             <w:tcW w:w="711" w:type="pct"/>
           </w:tcPr>
-          <w:p/>
+          <w:p>
+            <w:r>
+              <w:t>That is, God the Word: Who was incarnate of you: without change: O undefiled one.</w:t>
+            </w:r>
+          </w:p>
         </w:tc>
         <w:tc>
           <w:tcPr>
@@ -8080,7 +8360,11 @@
           <w:tcPr>
             <w:tcW w:w="711" w:type="pct"/>
           </w:tcPr>
-          <w:p/>
+          <w:p>
+            <w:r>
+              <w:t>He became purification: of our sins: and forgiveness: of our iniquities.</w:t>
+            </w:r>
+          </w:p>
         </w:tc>
         <w:tc>
           <w:tcPr>
@@ -8297,7 +8581,15 @@
           </w:tcPr>
           <w:p>
             <w:r>
-              <w:t>Therefore, everyone: magnifies you: O my Lady, the Theotokos: the Every-holy.</w:t>
+              <w:t xml:space="preserve">Therefore, everyone: magnifies you: O my Lady, the </w:t>
+            </w:r>
+            <w:proofErr w:type="spellStart"/>
+            <w:r>
+              <w:t>Theotokos</w:t>
+            </w:r>
+            <w:proofErr w:type="spellEnd"/>
+            <w:r>
+              <w:t>: the Every-holy.</w:t>
             </w:r>
           </w:p>
         </w:tc>
@@ -8305,7 +8597,11 @@
           <w:tcPr>
             <w:tcW w:w="711" w:type="pct"/>
           </w:tcPr>
-          <w:p/>
+          <w:p>
+            <w:r>
+              <w:t>Therefore everyone: exalts you: my Lady, the Mother of God: the ever-holy.</w:t>
+            </w:r>
+          </w:p>
         </w:tc>
         <w:tc>
           <w:tcPr>
@@ -8532,7 +8828,11 @@
           <w:tcPr>
             <w:tcW w:w="711" w:type="pct"/>
           </w:tcPr>
-          <w:p/>
+          <w:p>
+            <w:r>
+              <w:t>We too pray: that we may win mercy: through your intercessions: with the Lover of Mankind.</w:t>
+            </w:r>
+          </w:p>
         </w:tc>
         <w:tc>
           <w:tcPr>
@@ -8776,7 +9076,21 @@
               <w:rPr>
                 <w:rFonts w:eastAsiaTheme="minorHAnsi"/>
               </w:rPr>
-              <w:t>The two Cherubims,</w:t>
+              <w:t xml:space="preserve">The two </w:t>
+            </w:r>
+            <w:proofErr w:type="spellStart"/>
+            <w:r>
+              <w:rPr>
+                <w:rFonts w:eastAsiaTheme="minorHAnsi"/>
+              </w:rPr>
+              <w:t>Cherubims</w:t>
+            </w:r>
+            <w:proofErr w:type="spellEnd"/>
+            <w:r>
+              <w:rPr>
+                <w:rFonts w:eastAsiaTheme="minorHAnsi"/>
+              </w:rPr>
+              <w:t>,</w:t>
             </w:r>
           </w:p>
           <w:p>
@@ -8858,7 +9172,11 @@
           <w:tcPr>
             <w:tcW w:w="711" w:type="pct"/>
           </w:tcPr>
-          <w:p/>
+          <w:p>
+            <w:r>
+              <w:t>Two golden: forged cherubim: covered the mercy seat: with their wings all the time.</w:t>
+            </w:r>
+          </w:p>
         </w:tc>
         <w:tc>
           <w:tcPr>
@@ -9019,7 +9337,11 @@
           <w:tcPr>
             <w:tcW w:w="711" w:type="pct"/>
           </w:tcPr>
-          <w:p/>
+          <w:p>
+            <w:r>
+              <w:t>Overshadowing: the place of the Holy: of Holies: in the second tabernacle.</w:t>
+            </w:r>
+          </w:p>
         </w:tc>
         <w:tc>
           <w:tcPr>
@@ -9196,7 +9518,16 @@
           <w:tcPr>
             <w:tcW w:w="711" w:type="pct"/>
           </w:tcPr>
-          <w:p/>
+          <w:p>
+            <w:r>
+              <w:lastRenderedPageBreak/>
+              <w:t xml:space="preserve">You too, Mary: thousands </w:t>
+            </w:r>
+            <w:r>
+              <w:lastRenderedPageBreak/>
+              <w:t>of thousands: and ten thousand times ten thousands: overshadow you.</w:t>
+            </w:r>
+          </w:p>
         </w:tc>
         <w:tc>
           <w:tcPr>
@@ -9373,7 +9704,11 @@
           <w:tcPr>
             <w:tcW w:w="711" w:type="pct"/>
           </w:tcPr>
-          <w:p/>
+          <w:p>
+            <w:r>
+              <w:t>Praising their Creator: Who is in your womb: He, Who took our likeness: without sin or alternation.</w:t>
+            </w:r>
+          </w:p>
         </w:tc>
         <w:tc>
           <w:tcPr>
@@ -9576,19 +9911,7 @@
               <w:rPr>
                 <w:rFonts w:ascii="PalatinoLinotype-Roman" w:hAnsi="PalatinoLinotype-Roman" w:cs="PalatinoLinotype-Roman"/>
               </w:rPr>
-              <w:t>Wherefore we, magnify you befittingly,</w:t>
-            </w:r>
-            <w:r>
-              <w:rPr>
-                <w:rFonts w:ascii="PalatinoLinotype-Roman" w:hAnsi="PalatinoLinotype-Roman" w:cs="PalatinoLinotype-Roman"/>
-              </w:rPr>
-              <w:t xml:space="preserve"> </w:t>
-            </w:r>
-            <w:r>
-              <w:rPr>
-                <w:rFonts w:ascii="PalatinoLinotype-Roman" w:hAnsi="PalatinoLinotype-Roman" w:cs="PalatinoLinotype-Roman"/>
-              </w:rPr>
-              <w:t>with prophetic, hymnology.</w:t>
+              <w:t>Wherefore we, magnify you befittingly, with prophetic, hymnology.</w:t>
             </w:r>
           </w:p>
         </w:tc>
@@ -9606,7 +9929,11 @@
           <w:tcPr>
             <w:tcW w:w="711" w:type="pct"/>
           </w:tcPr>
-          <w:p/>
+          <w:p>
+            <w:r>
+              <w:t>Wherefore we exalt: You befittingly: with prophetic: songs of praise.</w:t>
+            </w:r>
+          </w:p>
         </w:tc>
         <w:tc>
           <w:tcPr>
@@ -9798,8 +10125,16 @@
               <w:rPr>
                 <w:rFonts w:eastAsiaTheme="minorHAnsi"/>
               </w:rPr>
-              <w:t>With great honour</w:t>
-            </w:r>
+              <w:t xml:space="preserve">With great </w:t>
+            </w:r>
+            <w:proofErr w:type="spellStart"/>
+            <w:r>
+              <w:rPr>
+                <w:rFonts w:eastAsiaTheme="minorHAnsi"/>
+              </w:rPr>
+              <w:t>honour</w:t>
+            </w:r>
+            <w:proofErr w:type="spellEnd"/>
           </w:p>
           <w:p>
             <w:pPr>
@@ -9836,19 +10171,7 @@
               <w:rPr>
                 <w:rFonts w:ascii="PalatinoLinotype-Roman" w:hAnsi="PalatinoLinotype-Roman" w:cs="PalatinoLinotype-Roman"/>
               </w:rPr>
-              <w:t>For they spoke of you, with great honor, O</w:t>
-            </w:r>
-            <w:r>
-              <w:rPr>
-                <w:rFonts w:ascii="PalatinoLinotype-Roman" w:hAnsi="PalatinoLinotype-Roman" w:cs="PalatinoLinotype-Roman"/>
-              </w:rPr>
-              <w:t xml:space="preserve"> </w:t>
-            </w:r>
-            <w:r>
-              <w:rPr>
-                <w:rFonts w:ascii="PalatinoLinotype-Roman" w:hAnsi="PalatinoLinotype-Roman" w:cs="PalatinoLinotype-Roman"/>
-              </w:rPr>
-              <w:t>Holy City, of the great King.</w:t>
+              <w:t>For they spoke of you, with great honor, O Holy City, of the great King.</w:t>
             </w:r>
           </w:p>
         </w:tc>
@@ -9866,7 +10189,11 @@
           <w:tcPr>
             <w:tcW w:w="711" w:type="pct"/>
           </w:tcPr>
-          <w:p/>
+          <w:p>
+            <w:r>
+              <w:t>For they said concerning you: honored things: O holy city: of the Great King.</w:t>
+            </w:r>
+          </w:p>
         </w:tc>
         <w:tc>
           <w:tcPr>
@@ -10078,31 +10405,7 @@
               <w:rPr>
                 <w:rFonts w:ascii="PalatinoLinotype-Roman" w:hAnsi="PalatinoLinotype-Roman" w:cs="PalatinoLinotype-Roman"/>
               </w:rPr>
-              <w:t>We entreat and pray, that we may win</w:t>
-            </w:r>
-            <w:r>
-              <w:rPr>
-                <w:rFonts w:ascii="PalatinoLinotype-Roman" w:hAnsi="PalatinoLinotype-Roman" w:cs="PalatinoLinotype-Roman"/>
-              </w:rPr>
-              <w:t xml:space="preserve"> </w:t>
-            </w:r>
-            <w:r>
-              <w:rPr>
-                <w:rFonts w:ascii="PalatinoLinotype-Roman" w:hAnsi="PalatinoLinotype-Roman" w:cs="PalatinoLinotype-Roman"/>
-              </w:rPr>
-              <w:t>mercy, through your intercessions, with</w:t>
-            </w:r>
-            <w:r>
-              <w:rPr>
-                <w:rFonts w:ascii="PalatinoLinotype-Roman" w:hAnsi="PalatinoLinotype-Roman" w:cs="PalatinoLinotype-Roman"/>
-              </w:rPr>
-              <w:t xml:space="preserve"> </w:t>
-            </w:r>
-            <w:r>
-              <w:rPr>
-                <w:rFonts w:ascii="PalatinoLinotype-Roman" w:hAnsi="PalatinoLinotype-Roman" w:cs="PalatinoLinotype-Roman"/>
-              </w:rPr>
-              <w:t>the Lover of mankind.</w:t>
+              <w:t>We entreat and pray, that we may win mercy, through your intercessions, with the Lover of mankind.</w:t>
             </w:r>
           </w:p>
         </w:tc>
@@ -10120,7 +10423,11 @@
           <w:tcPr>
             <w:tcW w:w="711" w:type="pct"/>
           </w:tcPr>
-          <w:p/>
+          <w:p>
+            <w:r>
+              <w:t>We ask and pray: that we may win mercy: through your intercessions: with the Lover of Mankind.</w:t>
+            </w:r>
+          </w:p>
         </w:tc>
         <w:tc>
           <w:tcPr>
@@ -10456,7 +10763,11 @@
           <w:tcPr>
             <w:tcW w:w="711" w:type="pct"/>
           </w:tcPr>
-          <w:p/>
+          <w:p>
+            <w:r>
+              <w:t>You are the pot: of pure gold: and the manna was hidden: in its midst.</w:t>
+            </w:r>
+          </w:p>
         </w:tc>
         <w:tc>
           <w:tcPr>
@@ -10617,7 +10928,11 @@
           <w:tcPr>
             <w:tcW w:w="711" w:type="pct"/>
           </w:tcPr>
-          <w:p/>
+          <w:p>
+            <w:r>
+              <w:t>The Bread of Life: that came down: to us from heaven: gave life to the world.</w:t>
+            </w:r>
+          </w:p>
         </w:tc>
         <w:tc>
           <w:tcPr>
@@ -10842,7 +11157,15 @@
           </w:tcPr>
           <w:p>
             <w:r>
-              <w:t>Therefore, everyone: magnifies you: O my Lady, the Theotokos: the Ever-holy.</w:t>
+              <w:t xml:space="preserve">Therefore, everyone: magnifies you: O my Lady, the </w:t>
+            </w:r>
+            <w:proofErr w:type="spellStart"/>
+            <w:r>
+              <w:t>Theotokos</w:t>
+            </w:r>
+            <w:proofErr w:type="spellEnd"/>
+            <w:r>
+              <w:t>: the Ever-holy.</w:t>
             </w:r>
           </w:p>
         </w:tc>
@@ -10850,7 +11173,11 @@
           <w:tcPr>
             <w:tcW w:w="711" w:type="pct"/>
           </w:tcPr>
-          <w:p/>
+          <w:p>
+            <w:r>
+              <w:t>Wherefore everyone: exalts you: my Lady, the Mother of God: the ever-holy.</w:t>
+            </w:r>
+          </w:p>
         </w:tc>
         <w:tc>
           <w:tcPr>
@@ -11107,7 +11434,11 @@
           <w:tcPr>
             <w:tcW w:w="711" w:type="pct"/>
           </w:tcPr>
-          <w:p/>
+          <w:p>
+            <w:r>
+              <w:t>We too pray: that we may win mercy: through your intercessions: with the Lover of Mankind.</w:t>
+            </w:r>
+          </w:p>
         </w:tc>
         <w:tc>
           <w:tcPr>
@@ -11467,7 +11798,16 @@
           <w:tcPr>
             <w:tcW w:w="711" w:type="pct"/>
           </w:tcPr>
-          <w:p/>
+          <w:p>
+            <w:r>
+              <w:lastRenderedPageBreak/>
+              <w:t xml:space="preserve">It befits you: that your name be called: the golden </w:t>
+            </w:r>
+            <w:r>
+              <w:lastRenderedPageBreak/>
+              <w:t>pot: wherein the manna was hidden.</w:t>
+            </w:r>
+          </w:p>
         </w:tc>
         <w:tc>
           <w:tcPr>
@@ -11629,7 +11969,11 @@
           <w:tcPr>
             <w:tcW w:w="711" w:type="pct"/>
           </w:tcPr>
-          <w:p/>
+          <w:p>
+            <w:r>
+              <w:t>For that was kept: in the tabernacle: as a testimony: of the children of Israel.</w:t>
+            </w:r>
+          </w:p>
         </w:tc>
         <w:tc>
           <w:tcPr>
@@ -11790,7 +12134,11 @@
           <w:tcPr>
             <w:tcW w:w="711" w:type="pct"/>
           </w:tcPr>
-          <w:p/>
+          <w:p>
+            <w:r>
+              <w:t>Concerning the good things: that the Lord God: did unto them: in the wilderness of Sinai.</w:t>
+            </w:r>
+          </w:p>
         </w:tc>
         <w:tc>
           <w:tcPr>
@@ -11954,7 +12302,11 @@
           <w:tcPr>
             <w:tcW w:w="711" w:type="pct"/>
           </w:tcPr>
-          <w:p/>
+          <w:p>
+            <w:r>
+              <w:t>You too, O Mary: have carried in your womb: the rational Manna: that came from the Father.</w:t>
+            </w:r>
+          </w:p>
         </w:tc>
         <w:tc>
           <w:tcPr>
@@ -12058,7 +12410,21 @@
               <w:rPr>
                 <w:rFonts w:eastAsiaTheme="minorHAnsi"/>
               </w:rPr>
-              <w:t>His honoured Body and Blood,</w:t>
+              <w:t xml:space="preserve">His </w:t>
+            </w:r>
+            <w:proofErr w:type="spellStart"/>
+            <w:r>
+              <w:rPr>
+                <w:rFonts w:eastAsiaTheme="minorHAnsi"/>
+              </w:rPr>
+              <w:t>honoured</w:t>
+            </w:r>
+            <w:proofErr w:type="spellEnd"/>
+            <w:r>
+              <w:rPr>
+                <w:rFonts w:eastAsiaTheme="minorHAnsi"/>
+              </w:rPr>
+              <w:t xml:space="preserve"> Body and Blood,</w:t>
             </w:r>
           </w:p>
           <w:p>
@@ -12124,7 +12490,11 @@
           <w:tcPr>
             <w:tcW w:w="711" w:type="pct"/>
           </w:tcPr>
-          <w:p/>
+          <w:p>
+            <w:r>
+              <w:t>You bore Him without blemish: He gave us His Body and His honored Blood: We life forever.</w:t>
+            </w:r>
+          </w:p>
         </w:tc>
         <w:tc>
           <w:tcPr>
@@ -12331,19 +12701,7 @@
                 <w:rFonts w:ascii="PalatinoLinotype-Roman" w:hAnsi="PalatinoLinotype-Roman" w:cs="PalatinoLinotype-Roman"/>
               </w:rPr>
               <w:lastRenderedPageBreak/>
-              <w:t>Wherefore we, magnify you befittingly,</w:t>
-            </w:r>
-            <w:r>
-              <w:rPr>
-                <w:rFonts w:ascii="PalatinoLinotype-Roman" w:hAnsi="PalatinoLinotype-Roman" w:cs="PalatinoLinotype-Roman"/>
-              </w:rPr>
-              <w:t xml:space="preserve"> </w:t>
-            </w:r>
-            <w:r>
-              <w:rPr>
-                <w:rFonts w:ascii="PalatinoLinotype-Roman" w:hAnsi="PalatinoLinotype-Roman" w:cs="PalatinoLinotype-Roman"/>
-              </w:rPr>
-              <w:t>with prophetic, hymnology.</w:t>
+              <w:t>Wherefore we, magnify you befittingly, with prophetic, hymnology.</w:t>
             </w:r>
           </w:p>
         </w:tc>
@@ -12361,7 +12719,11 @@
           <w:tcPr>
             <w:tcW w:w="711" w:type="pct"/>
           </w:tcPr>
-          <w:p/>
+          <w:p>
+            <w:r>
+              <w:t>Wherefore we exalt: You befittingly: with prophetic: songs of praise.</w:t>
+            </w:r>
+          </w:p>
         </w:tc>
         <w:tc>
           <w:tcPr>
@@ -12551,8 +12913,16 @@
               <w:rPr>
                 <w:rFonts w:eastAsiaTheme="minorHAnsi"/>
               </w:rPr>
-              <w:t>With great honour</w:t>
-            </w:r>
+              <w:t xml:space="preserve">With great </w:t>
+            </w:r>
+            <w:proofErr w:type="spellStart"/>
+            <w:r>
+              <w:rPr>
+                <w:rFonts w:eastAsiaTheme="minorHAnsi"/>
+              </w:rPr>
+              <w:t>honour</w:t>
+            </w:r>
+            <w:proofErr w:type="spellEnd"/>
           </w:p>
           <w:p>
             <w:pPr>
@@ -12589,19 +12959,7 @@
               <w:rPr>
                 <w:rFonts w:ascii="PalatinoLinotype-Roman" w:hAnsi="PalatinoLinotype-Roman" w:cs="PalatinoLinotype-Roman"/>
               </w:rPr>
-              <w:t>For they spoke of you, with great honor, O</w:t>
-            </w:r>
-            <w:r>
-              <w:rPr>
-                <w:rFonts w:ascii="PalatinoLinotype-Roman" w:hAnsi="PalatinoLinotype-Roman" w:cs="PalatinoLinotype-Roman"/>
-              </w:rPr>
-              <w:t xml:space="preserve"> </w:t>
-            </w:r>
-            <w:r>
-              <w:rPr>
-                <w:rFonts w:ascii="PalatinoLinotype-Roman" w:hAnsi="PalatinoLinotype-Roman" w:cs="PalatinoLinotype-Roman"/>
-              </w:rPr>
-              <w:t>Holy City, of the great King.</w:t>
+              <w:t>For they spoke of you, with great honor, O Holy City, of the great King.</w:t>
             </w:r>
           </w:p>
         </w:tc>
@@ -12619,7 +12977,11 @@
           <w:tcPr>
             <w:tcW w:w="711" w:type="pct"/>
           </w:tcPr>
-          <w:p/>
+          <w:p>
+            <w:r>
+              <w:t>For they said concerning you: honored things: O holy city: of the Great King.</w:t>
+            </w:r>
+          </w:p>
         </w:tc>
         <w:tc>
           <w:tcPr>
@@ -12828,31 +13190,7 @@
               <w:rPr>
                 <w:rFonts w:ascii="PalatinoLinotype-Roman" w:hAnsi="PalatinoLinotype-Roman" w:cs="PalatinoLinotype-Roman"/>
               </w:rPr>
-              <w:t>We entreat and pray, that we may win</w:t>
-            </w:r>
-            <w:r>
-              <w:rPr>
-                <w:rFonts w:ascii="PalatinoLinotype-Roman" w:hAnsi="PalatinoLinotype-Roman" w:cs="PalatinoLinotype-Roman"/>
-              </w:rPr>
-              <w:t xml:space="preserve"> </w:t>
-            </w:r>
-            <w:r>
-              <w:rPr>
-                <w:rFonts w:ascii="PalatinoLinotype-Roman" w:hAnsi="PalatinoLinotype-Roman" w:cs="PalatinoLinotype-Roman"/>
-              </w:rPr>
-              <w:t>mercy, through your intercessions, with</w:t>
-            </w:r>
-            <w:r>
-              <w:rPr>
-                <w:rFonts w:ascii="PalatinoLinotype-Roman" w:hAnsi="PalatinoLinotype-Roman" w:cs="PalatinoLinotype-Roman"/>
-              </w:rPr>
-              <w:t xml:space="preserve"> </w:t>
-            </w:r>
-            <w:r>
-              <w:rPr>
-                <w:rFonts w:ascii="PalatinoLinotype-Roman" w:hAnsi="PalatinoLinotype-Roman" w:cs="PalatinoLinotype-Roman"/>
-              </w:rPr>
-              <w:t>the Lover of mankind.</w:t>
+              <w:t>We entreat and pray, that we may win mercy, through your intercessions, with the Lover of mankind.</w:t>
             </w:r>
           </w:p>
         </w:tc>
@@ -12870,7 +13208,11 @@
           <w:tcPr>
             <w:tcW w:w="711" w:type="pct"/>
           </w:tcPr>
-          <w:p/>
+          <w:p>
+            <w:r>
+              <w:t>We ask and pray: that we may win mercy: through your intercessions: with the Lover of Mankind.</w:t>
+            </w:r>
+          </w:p>
         </w:tc>
         <w:tc>
           <w:tcPr>
@@ -13163,7 +13505,21 @@
               <w:rPr>
                 <w:rFonts w:ascii="PalatinoLinotype-Roman" w:hAnsi="PalatinoLinotype-Roman" w:cs="PalatinoLinotype-Roman"/>
               </w:rPr>
-              <w:t>You are the lampstand, made of pure</w:t>
+              <w:t xml:space="preserve">You are the </w:t>
+            </w:r>
+            <w:proofErr w:type="spellStart"/>
+            <w:r>
+              <w:rPr>
+                <w:rFonts w:ascii="PalatinoLinotype-Roman" w:hAnsi="PalatinoLinotype-Roman" w:cs="PalatinoLinotype-Roman"/>
+              </w:rPr>
+              <w:t>lampstand</w:t>
+            </w:r>
+            <w:proofErr w:type="spellEnd"/>
+            <w:r>
+              <w:rPr>
+                <w:rFonts w:ascii="PalatinoLinotype-Roman" w:hAnsi="PalatinoLinotype-Roman" w:cs="PalatinoLinotype-Roman"/>
+              </w:rPr>
+              <w:t>, made of pure</w:t>
             </w:r>
             <w:r>
               <w:rPr>
@@ -13205,7 +13561,11 @@
           <w:tcPr>
             <w:tcW w:w="711" w:type="pct"/>
           </w:tcPr>
-          <w:p/>
+          <w:p>
+            <w:r>
+              <w:t>You are the lamp stand: of pure gold: carrying the lamp: which is ever-burning.</w:t>
+            </w:r>
+          </w:p>
         </w:tc>
         <w:tc>
           <w:tcPr>
@@ -13378,7 +13738,11 @@
           <w:tcPr>
             <w:tcW w:w="711" w:type="pct"/>
           </w:tcPr>
-          <w:p/>
+          <w:p>
+            <w:r>
+              <w:t>That is, the light of the world: the unapproachable: that proceeds from: the unapproachable light.</w:t>
+            </w:r>
+          </w:p>
         </w:tc>
         <w:tc>
           <w:tcPr>
@@ -13555,7 +13919,16 @@
           <w:tcPr>
             <w:tcW w:w="711" w:type="pct"/>
           </w:tcPr>
-          <w:p/>
+          <w:p>
+            <w:r>
+              <w:lastRenderedPageBreak/>
+              <w:t xml:space="preserve">The True God: from True </w:t>
+            </w:r>
+            <w:r>
+              <w:lastRenderedPageBreak/>
+              <w:t>God: Who was incarnate of you: without change.</w:t>
+            </w:r>
+          </w:p>
         </w:tc>
         <w:tc>
           <w:tcPr>
@@ -13724,7 +14097,15 @@
           </w:tcPr>
           <w:p>
             <w:r>
-              <w:t>By His Parousia: He gave light to us: we who were sitting in darkness: and the shadow of death.</w:t>
+              <w:t xml:space="preserve">By His </w:t>
+            </w:r>
+            <w:proofErr w:type="spellStart"/>
+            <w:r>
+              <w:t>Parousia</w:t>
+            </w:r>
+            <w:proofErr w:type="spellEnd"/>
+            <w:r>
+              <w:t>: He gave light to us: we who were sitting in darkness: and the shadow of death.</w:t>
             </w:r>
           </w:p>
         </w:tc>
@@ -13732,7 +14113,11 @@
           <w:tcPr>
             <w:tcW w:w="711" w:type="pct"/>
           </w:tcPr>
-          <w:p/>
+          <w:p>
+            <w:r>
+              <w:t>By His advent: He gave light to us: we, who were sitting in the darkness: and the shadow of death.</w:t>
+            </w:r>
+          </w:p>
         </w:tc>
         <w:tc>
           <w:tcPr>
@@ -13902,7 +14287,11 @@
           <w:tcPr>
             <w:tcW w:w="711" w:type="pct"/>
           </w:tcPr>
-          <w:p/>
+          <w:p>
+            <w:r>
+              <w:t>He guided our feet: to the way of peace: through the communion: of His holy mysteries.</w:t>
+            </w:r>
+          </w:p>
         </w:tc>
         <w:tc>
           <w:tcPr>
@@ -14112,7 +14501,15 @@
           </w:tcPr>
           <w:p>
             <w:r>
-              <w:t>Therefore, everyone: magnifies you: O my Lady, the Theotokos: the Every-holy.</w:t>
+              <w:t xml:space="preserve">Therefore, everyone: magnifies you: O my Lady, the </w:t>
+            </w:r>
+            <w:proofErr w:type="spellStart"/>
+            <w:r>
+              <w:t>Theotokos</w:t>
+            </w:r>
+            <w:proofErr w:type="spellEnd"/>
+            <w:r>
+              <w:t>: the Every-holy.</w:t>
             </w:r>
           </w:p>
         </w:tc>
@@ -14120,7 +14517,11 @@
           <w:tcPr>
             <w:tcW w:w="711" w:type="pct"/>
           </w:tcPr>
-          <w:p/>
+          <w:p>
+            <w:r>
+              <w:t>Wherefore everyone: exalts you: my Lady, the Mother of God: the ever-holy.</w:t>
+            </w:r>
+          </w:p>
         </w:tc>
         <w:tc>
           <w:tcPr>
@@ -14347,7 +14748,11 @@
           <w:tcPr>
             <w:tcW w:w="711" w:type="pct"/>
           </w:tcPr>
-          <w:p/>
+          <w:p>
+            <w:r>
+              <w:t>We too pray: that we may win mercy: through your intercessions: with the Lover of Mankind.</w:t>
+            </w:r>
+          </w:p>
         </w:tc>
         <w:tc>
           <w:tcPr>
@@ -14731,7 +15136,11 @@
           <w:tcPr>
             <w:tcW w:w="711" w:type="pct"/>
           </w:tcPr>
-          <w:p/>
+          <w:p>
+            <w:r>
+              <w:t>All the ranks in the highest: cannot resemble you: O golden lamp stand: that carried the True Light.</w:t>
+            </w:r>
+          </w:p>
         </w:tc>
         <w:tc>
           <w:tcPr>
@@ -14892,7 +15301,11 @@
           <w:tcPr>
             <w:tcW w:w="711" w:type="pct"/>
           </w:tcPr>
-          <w:p/>
+          <w:p>
+            <w:r>
+              <w:t>That was made of: pure and chosen gold: and was placed: in the tabernacle.</w:t>
+            </w:r>
+          </w:p>
         </w:tc>
         <w:tc>
           <w:tcPr>
@@ -15065,7 +15478,11 @@
           <w:tcPr>
             <w:tcW w:w="711" w:type="pct"/>
           </w:tcPr>
-          <w:p/>
+          <w:p>
+            <w:r>
+              <w:t>That was overseen: by the hands of man: bringing oil for its lamps: by day and by night.</w:t>
+            </w:r>
+          </w:p>
         </w:tc>
         <w:tc>
           <w:tcPr>
@@ -15241,7 +15658,11 @@
           <w:tcPr>
             <w:tcW w:w="711" w:type="pct"/>
           </w:tcPr>
-          <w:p/>
+          <w:p>
+            <w:r>
+              <w:t>He, Who was in your womb: O Mary the Virgin: gave light to every man: coming into the world.</w:t>
+            </w:r>
+          </w:p>
         </w:tc>
         <w:tc>
           <w:tcPr>
@@ -15421,7 +15842,16 @@
           <w:tcPr>
             <w:tcW w:w="711" w:type="pct"/>
           </w:tcPr>
-          <w:p/>
+          <w:p>
+            <w:r>
+              <w:lastRenderedPageBreak/>
+              <w:t xml:space="preserve">For He is the Sun: of Righteousness: you bore </w:t>
+            </w:r>
+            <w:r>
+              <w:lastRenderedPageBreak/>
+              <w:t>Him and He healed us: from our sins.</w:t>
+            </w:r>
+          </w:p>
         </w:tc>
         <w:tc>
           <w:tcPr>
@@ -15625,19 +16055,7 @@
               <w:rPr>
                 <w:rFonts w:ascii="PalatinoLinotype-Roman" w:hAnsi="PalatinoLinotype-Roman" w:cs="PalatinoLinotype-Roman"/>
               </w:rPr>
-              <w:t>Wherefore we, magnify you befittingly,</w:t>
-            </w:r>
-            <w:r>
-              <w:rPr>
-                <w:rFonts w:ascii="PalatinoLinotype-Roman" w:hAnsi="PalatinoLinotype-Roman" w:cs="PalatinoLinotype-Roman"/>
-              </w:rPr>
-              <w:t xml:space="preserve"> </w:t>
-            </w:r>
-            <w:r>
-              <w:rPr>
-                <w:rFonts w:ascii="PalatinoLinotype-Roman" w:hAnsi="PalatinoLinotype-Roman" w:cs="PalatinoLinotype-Roman"/>
-              </w:rPr>
-              <w:t>with prophetic, hymnology.</w:t>
+              <w:t>Wherefore we, magnify you befittingly, with prophetic, hymnology.</w:t>
             </w:r>
           </w:p>
         </w:tc>
@@ -15655,7 +16073,11 @@
           <w:tcPr>
             <w:tcW w:w="711" w:type="pct"/>
           </w:tcPr>
-          <w:p/>
+          <w:p>
+            <w:r>
+              <w:t>Wherefore we exalt: You befittingly: with prophetic: songs of praise.</w:t>
+            </w:r>
+          </w:p>
         </w:tc>
         <w:tc>
           <w:tcPr>
@@ -15844,8 +16266,16 @@
               <w:rPr>
                 <w:rFonts w:eastAsiaTheme="minorHAnsi"/>
               </w:rPr>
-              <w:t>With great honour</w:t>
-            </w:r>
+              <w:t xml:space="preserve">With great </w:t>
+            </w:r>
+            <w:proofErr w:type="spellStart"/>
+            <w:r>
+              <w:rPr>
+                <w:rFonts w:eastAsiaTheme="minorHAnsi"/>
+              </w:rPr>
+              <w:t>honour</w:t>
+            </w:r>
+            <w:proofErr w:type="spellEnd"/>
           </w:p>
           <w:p>
             <w:pPr>
@@ -15882,19 +16312,7 @@
               <w:rPr>
                 <w:rFonts w:ascii="PalatinoLinotype-Roman" w:hAnsi="PalatinoLinotype-Roman" w:cs="PalatinoLinotype-Roman"/>
               </w:rPr>
-              <w:t>For they spoke of you, with great honor, O</w:t>
-            </w:r>
-            <w:r>
-              <w:rPr>
-                <w:rFonts w:ascii="PalatinoLinotype-Roman" w:hAnsi="PalatinoLinotype-Roman" w:cs="PalatinoLinotype-Roman"/>
-              </w:rPr>
-              <w:t xml:space="preserve"> </w:t>
-            </w:r>
-            <w:r>
-              <w:rPr>
-                <w:rFonts w:ascii="PalatinoLinotype-Roman" w:hAnsi="PalatinoLinotype-Roman" w:cs="PalatinoLinotype-Roman"/>
-              </w:rPr>
-              <w:t>Holy City, of the great King.</w:t>
+              <w:t>For they spoke of you, with great honor, O Holy City, of the great King.</w:t>
             </w:r>
           </w:p>
         </w:tc>
@@ -15912,7 +16330,11 @@
           <w:tcPr>
             <w:tcW w:w="711" w:type="pct"/>
           </w:tcPr>
-          <w:p/>
+          <w:p>
+            <w:r>
+              <w:t>For they said concerning you: honored things: O holy city: of the Great King.</w:t>
+            </w:r>
+          </w:p>
         </w:tc>
         <w:tc>
           <w:tcPr>
@@ -16121,31 +16543,7 @@
               <w:rPr>
                 <w:rFonts w:ascii="PalatinoLinotype-Roman" w:hAnsi="PalatinoLinotype-Roman" w:cs="PalatinoLinotype-Roman"/>
               </w:rPr>
-              <w:t>We entreat and pray, that we may win</w:t>
-            </w:r>
-            <w:r>
-              <w:rPr>
-                <w:rFonts w:ascii="PalatinoLinotype-Roman" w:hAnsi="PalatinoLinotype-Roman" w:cs="PalatinoLinotype-Roman"/>
-              </w:rPr>
-              <w:t xml:space="preserve"> </w:t>
-            </w:r>
-            <w:r>
-              <w:rPr>
-                <w:rFonts w:ascii="PalatinoLinotype-Roman" w:hAnsi="PalatinoLinotype-Roman" w:cs="PalatinoLinotype-Roman"/>
-              </w:rPr>
-              <w:t>mercy, through your intercessions, with</w:t>
-            </w:r>
-            <w:r>
-              <w:rPr>
-                <w:rFonts w:ascii="PalatinoLinotype-Roman" w:hAnsi="PalatinoLinotype-Roman" w:cs="PalatinoLinotype-Roman"/>
-              </w:rPr>
-              <w:t xml:space="preserve"> </w:t>
-            </w:r>
-            <w:r>
-              <w:rPr>
-                <w:rFonts w:ascii="PalatinoLinotype-Roman" w:hAnsi="PalatinoLinotype-Roman" w:cs="PalatinoLinotype-Roman"/>
-              </w:rPr>
-              <w:t>the Lover of mankind.</w:t>
+              <w:t>We entreat and pray, that we may win mercy, through your intercessions, with the Lover of mankind.</w:t>
             </w:r>
           </w:p>
         </w:tc>
@@ -16163,7 +16561,11 @@
           <w:tcPr>
             <w:tcW w:w="711" w:type="pct"/>
           </w:tcPr>
-          <w:p/>
+          <w:p>
+            <w:r>
+              <w:t>We ask and pray: that we may win mercy: through your intercessions: with the Lover of Mankind.</w:t>
+            </w:r>
+          </w:p>
         </w:tc>
         <w:tc>
           <w:tcPr>
@@ -16511,7 +16913,11 @@
           <w:tcPr>
             <w:tcW w:w="711" w:type="pct"/>
           </w:tcPr>
-          <w:p/>
+          <w:p>
+            <w:r>
+              <w:t>You are the censer: of pure gold: carrying the fiery: and blessed coal.</w:t>
+            </w:r>
+          </w:p>
         </w:tc>
         <w:tc>
           <w:tcPr>
@@ -16673,7 +17079,11 @@
           <w:tcPr>
             <w:tcW w:w="711" w:type="pct"/>
           </w:tcPr>
-          <w:p/>
+          <w:p>
+            <w:r>
+              <w:t>This, which is taken: from the altar: to purge the sins: and lift away the iniquities.</w:t>
+            </w:r>
+          </w:p>
         </w:tc>
         <w:tc>
           <w:tcPr>
@@ -16846,7 +17256,11 @@
           <w:tcPr>
             <w:tcW w:w="711" w:type="pct"/>
           </w:tcPr>
-          <w:p/>
+          <w:p>
+            <w:r>
+              <w:t>That is, God the Word: Who was incarnate of you: and offered himself as incense: to God, His Father.</w:t>
+            </w:r>
+          </w:p>
         </w:tc>
         <w:tc>
           <w:tcPr>
@@ -17074,7 +17488,15 @@
           </w:tcPr>
           <w:p>
             <w:r>
-              <w:t>Therefore, everyone: magnifies you: O my Lady , the Theotokos: to Every-Holy.</w:t>
+              <w:t xml:space="preserve">Therefore, everyone: magnifies you: O my Lady , the </w:t>
+            </w:r>
+            <w:proofErr w:type="spellStart"/>
+            <w:r>
+              <w:t>Theotokos</w:t>
+            </w:r>
+            <w:proofErr w:type="spellEnd"/>
+            <w:r>
+              <w:t>: to Every-Holy.</w:t>
             </w:r>
           </w:p>
         </w:tc>
@@ -17082,7 +17504,11 @@
           <w:tcPr>
             <w:tcW w:w="711" w:type="pct"/>
           </w:tcPr>
-          <w:p/>
+          <w:p>
+            <w:r>
+              <w:t>Wherefore everyone: exalts you: my Lady, the Mother of God: the ever-holy.</w:t>
+            </w:r>
+          </w:p>
         </w:tc>
         <w:tc>
           <w:tcPr>
@@ -17333,7 +17759,11 @@
           <w:tcPr>
             <w:tcW w:w="711" w:type="pct"/>
           </w:tcPr>
-          <w:p/>
+          <w:p>
+            <w:r>
+              <w:t>We too pray: that we may win mercy: through your intercessions: with the Lover of Mankind.</w:t>
+            </w:r>
+          </w:p>
         </w:tc>
         <w:tc>
           <w:tcPr>
@@ -17685,7 +18115,11 @@
           <w:tcPr>
             <w:tcW w:w="711" w:type="pct"/>
           </w:tcPr>
-          <w:p/>
+          <w:p>
+            <w:r>
+              <w:t>Then truly: I do not err at all: when I call you: the golden censer.</w:t>
+            </w:r>
+          </w:p>
         </w:tc>
         <w:tc>
           <w:tcPr>
@@ -17834,7 +18268,11 @@
           <w:tcPr>
             <w:tcW w:w="711" w:type="pct"/>
           </w:tcPr>
-          <w:p/>
+          <w:p>
+            <w:r>
+              <w:t>For therein: is offered: the chosen incense: before the Holies.</w:t>
+            </w:r>
+          </w:p>
         </w:tc>
         <w:tc>
           <w:tcPr>
@@ -17952,7 +18390,21 @@
               <w:rPr>
                 <w:rFonts w:eastAsiaTheme="minorHAnsi"/>
               </w:rPr>
-              <w:t>And the savour of incense.</w:t>
+              <w:t xml:space="preserve">And the </w:t>
+            </w:r>
+            <w:proofErr w:type="spellStart"/>
+            <w:r>
+              <w:rPr>
+                <w:rFonts w:eastAsiaTheme="minorHAnsi"/>
+              </w:rPr>
+              <w:t>savour</w:t>
+            </w:r>
+            <w:proofErr w:type="spellEnd"/>
+            <w:r>
+              <w:rPr>
+                <w:rFonts w:eastAsiaTheme="minorHAnsi"/>
+              </w:rPr>
+              <w:t xml:space="preserve"> of incense.</w:t>
             </w:r>
           </w:p>
         </w:tc>
@@ -18007,7 +18459,11 @@
           <w:tcPr>
             <w:tcW w:w="711" w:type="pct"/>
           </w:tcPr>
-          <w:p/>
+          <w:p>
+            <w:r>
+              <w:t>Where God lifts away: the sins of the people: through the burnt-offerings: and the aroma of incense.</w:t>
+            </w:r>
+          </w:p>
         </w:tc>
         <w:tc>
           <w:tcPr>
@@ -18171,7 +18627,11 @@
           <w:tcPr>
             <w:tcW w:w="711" w:type="pct"/>
           </w:tcPr>
-          <w:p/>
+          <w:p>
+            <w:r>
+              <w:t>You too, O Mary: have carried in your womb: the invisible: Word of the Father.</w:t>
+            </w:r>
+          </w:p>
         </w:tc>
         <w:tc>
           <w:tcPr>
@@ -18357,7 +18817,16 @@
           <w:tcPr>
             <w:tcW w:w="711" w:type="pct"/>
           </w:tcPr>
-          <w:p/>
+          <w:p>
+            <w:r>
+              <w:lastRenderedPageBreak/>
+              <w:t xml:space="preserve">This is He, Who offered Himself: as an acceptable sacrifice: on the Cross: for </w:t>
+            </w:r>
+            <w:r>
+              <w:lastRenderedPageBreak/>
+              <w:t>the salvation of our race.</w:t>
+            </w:r>
+          </w:p>
         </w:tc>
         <w:tc>
           <w:tcPr>
@@ -18561,19 +19030,7 @@
               <w:rPr>
                 <w:rFonts w:ascii="PalatinoLinotype-Roman" w:hAnsi="PalatinoLinotype-Roman" w:cs="PalatinoLinotype-Roman"/>
               </w:rPr>
-              <w:t>Wherefore we, magnify you befittingly,</w:t>
-            </w:r>
-            <w:r>
-              <w:rPr>
-                <w:rFonts w:ascii="PalatinoLinotype-Roman" w:hAnsi="PalatinoLinotype-Roman" w:cs="PalatinoLinotype-Roman"/>
-              </w:rPr>
-              <w:t xml:space="preserve"> </w:t>
-            </w:r>
-            <w:r>
-              <w:rPr>
-                <w:rFonts w:ascii="PalatinoLinotype-Roman" w:hAnsi="PalatinoLinotype-Roman" w:cs="PalatinoLinotype-Roman"/>
-              </w:rPr>
-              <w:t>with prophetic, hymnology.</w:t>
+              <w:t>Wherefore we, magnify you befittingly, with prophetic, hymnology.</w:t>
             </w:r>
           </w:p>
         </w:tc>
@@ -18591,7 +19048,11 @@
           <w:tcPr>
             <w:tcW w:w="711" w:type="pct"/>
           </w:tcPr>
-          <w:p/>
+          <w:p>
+            <w:r>
+              <w:t>Wherefore we exalt: You befittingly: with prophetic: songs of praise.</w:t>
+            </w:r>
+          </w:p>
         </w:tc>
         <w:tc>
           <w:tcPr>
@@ -18780,8 +19241,16 @@
               <w:rPr>
                 <w:rFonts w:eastAsiaTheme="minorHAnsi"/>
               </w:rPr>
-              <w:t>With great honour</w:t>
-            </w:r>
+              <w:t xml:space="preserve">With great </w:t>
+            </w:r>
+            <w:proofErr w:type="spellStart"/>
+            <w:r>
+              <w:rPr>
+                <w:rFonts w:eastAsiaTheme="minorHAnsi"/>
+              </w:rPr>
+              <w:t>honour</w:t>
+            </w:r>
+            <w:proofErr w:type="spellEnd"/>
           </w:p>
           <w:p>
             <w:pPr>
@@ -18818,19 +19287,7 @@
               <w:rPr>
                 <w:rFonts w:ascii="PalatinoLinotype-Roman" w:hAnsi="PalatinoLinotype-Roman" w:cs="PalatinoLinotype-Roman"/>
               </w:rPr>
-              <w:t>For they spoke of you, with great honor, O</w:t>
-            </w:r>
-            <w:r>
-              <w:rPr>
-                <w:rFonts w:ascii="PalatinoLinotype-Roman" w:hAnsi="PalatinoLinotype-Roman" w:cs="PalatinoLinotype-Roman"/>
-              </w:rPr>
-              <w:t xml:space="preserve"> </w:t>
-            </w:r>
-            <w:r>
-              <w:rPr>
-                <w:rFonts w:ascii="PalatinoLinotype-Roman" w:hAnsi="PalatinoLinotype-Roman" w:cs="PalatinoLinotype-Roman"/>
-              </w:rPr>
-              <w:t>Holy City, of the great King.</w:t>
+              <w:t>For they spoke of you, with great honor, O Holy City, of the great King.</w:t>
             </w:r>
           </w:p>
         </w:tc>
@@ -18848,7 +19305,11 @@
           <w:tcPr>
             <w:tcW w:w="711" w:type="pct"/>
           </w:tcPr>
-          <w:p/>
+          <w:p>
+            <w:r>
+              <w:t>For they said concerning you: honored things: O holy city: of the Great King.</w:t>
+            </w:r>
+          </w:p>
         </w:tc>
         <w:tc>
           <w:tcPr>
@@ -19057,31 +19518,7 @@
               <w:rPr>
                 <w:rFonts w:ascii="PalatinoLinotype-Roman" w:hAnsi="PalatinoLinotype-Roman" w:cs="PalatinoLinotype-Roman"/>
               </w:rPr>
-              <w:t>We entreat and pray, that we may win</w:t>
-            </w:r>
-            <w:r>
-              <w:rPr>
-                <w:rFonts w:ascii="PalatinoLinotype-Roman" w:hAnsi="PalatinoLinotype-Roman" w:cs="PalatinoLinotype-Roman"/>
-              </w:rPr>
-              <w:t xml:space="preserve"> </w:t>
-            </w:r>
-            <w:r>
-              <w:rPr>
-                <w:rFonts w:ascii="PalatinoLinotype-Roman" w:hAnsi="PalatinoLinotype-Roman" w:cs="PalatinoLinotype-Roman"/>
-              </w:rPr>
-              <w:t>mercy, through your intercessions, with</w:t>
-            </w:r>
-            <w:r>
-              <w:rPr>
-                <w:rFonts w:ascii="PalatinoLinotype-Roman" w:hAnsi="PalatinoLinotype-Roman" w:cs="PalatinoLinotype-Roman"/>
-              </w:rPr>
-              <w:t xml:space="preserve"> </w:t>
-            </w:r>
-            <w:r>
-              <w:rPr>
-                <w:rFonts w:ascii="PalatinoLinotype-Roman" w:hAnsi="PalatinoLinotype-Roman" w:cs="PalatinoLinotype-Roman"/>
-              </w:rPr>
-              <w:t>the Lover of mankind.</w:t>
+              <w:t>We entreat and pray, that we may win mercy, through your intercessions, with the Lover of mankind.</w:t>
             </w:r>
           </w:p>
         </w:tc>
@@ -19099,7 +19536,11 @@
           <w:tcPr>
             <w:tcW w:w="711" w:type="pct"/>
           </w:tcPr>
-          <w:p/>
+          <w:p>
+            <w:r>
+              <w:t>We ask and pray: that we may win mercy: through your intercessions: with the Lover of Mankind.</w:t>
+            </w:r>
+          </w:p>
         </w:tc>
         <w:tc>
           <w:tcPr>
@@ -19238,7 +19679,15 @@
               <w:pStyle w:val="EngEnd"/>
             </w:pPr>
             <w:r>
-              <w:t xml:space="preserve">Now, O my Master, Thou shalt let Thy servant depart in peace, according to Thy word: for my eyes have seen Thy salvation, which Thou hast </w:t>
+              <w:t xml:space="preserve">Now, O my Master, Thou </w:t>
+            </w:r>
+            <w:proofErr w:type="spellStart"/>
+            <w:r>
+              <w:t>shalt</w:t>
+            </w:r>
+            <w:proofErr w:type="spellEnd"/>
+            <w:r>
+              <w:t xml:space="preserve"> let Thy servant depart in peace, according to Thy word: for my eyes have seen Thy salvation, which Thou hast </w:t>
             </w:r>
             <w:r>
               <w:lastRenderedPageBreak/>
@@ -19348,7 +19797,19 @@
           <w:p>
             <w:r>
               <w:lastRenderedPageBreak/>
-              <w:t xml:space="preserve">Now, my Master, You will let Your servant depart in peace, according to Your word; For my eyes have seen Your salvaiton, which You ahve prepared before </w:t>
+              <w:t xml:space="preserve">Now, my Master, You will let Your servant depart in peace, according to Your word; For my eyes have seen Your </w:t>
+            </w:r>
+            <w:r>
+              <w:t>salvation</w:t>
+            </w:r>
+            <w:r>
+              <w:t xml:space="preserve">, which You </w:t>
+            </w:r>
+            <w:r>
+              <w:t>have</w:t>
+            </w:r>
+            <w:r>
+              <w:t xml:space="preserve"> prepared before </w:t>
             </w:r>
             <w:r>
               <w:lastRenderedPageBreak/>
@@ -19372,7 +19833,16 @@
           <w:tcPr>
             <w:tcW w:w="711" w:type="pct"/>
           </w:tcPr>
-          <w:p/>
+          <w:p>
+            <w:r>
+              <w:lastRenderedPageBreak/>
+              <w:t xml:space="preserve">"Lord, now You are letting Your servant depart in peace, according to Your word, for my eyes have seen Your salvation, which You have prepared before </w:t>
+            </w:r>
+            <w:r>
+              <w:lastRenderedPageBreak/>
+              <w:t>the face of all peoples. A light for the revelation to the Gentiles and the glory of Your people Israel". Glory be to our God forever and ever. Amen.</w:t>
+            </w:r>
+          </w:p>
         </w:tc>
         <w:tc>
           <w:tcPr>
@@ -19663,7 +20133,11 @@
           <w:tcPr>
             <w:tcW w:w="711" w:type="pct"/>
           </w:tcPr>
-          <w:p/>
+          <w:p>
+            <w:r>
+              <w:t>Hail to you, Mary: the beautiful dove: who bore for us: God, the Word.</w:t>
+            </w:r>
+          </w:p>
         </w:tc>
         <w:tc>
           <w:tcPr>
@@ -19824,7 +20298,11 @@
           <w:tcPr>
             <w:tcW w:w="711" w:type="pct"/>
           </w:tcPr>
-          <w:p/>
+          <w:p>
+            <w:r>
+              <w:t>You are the flower: of incense: which has blossomed: from the root of Jesse.</w:t>
+            </w:r>
+          </w:p>
         </w:tc>
         <w:tc>
           <w:tcPr>
@@ -19997,7 +20475,11 @@
           <w:tcPr>
             <w:tcW w:w="711" w:type="pct"/>
           </w:tcPr>
-          <w:p/>
+          <w:p>
+            <w:r>
+              <w:t>The rod of Aaron: which blossomed: without planting or watering: is a type of you.</w:t>
+            </w:r>
+          </w:p>
         </w:tc>
         <w:tc>
           <w:tcPr>
@@ -20165,7 +20647,11 @@
           <w:tcPr>
             <w:tcW w:w="711" w:type="pct"/>
           </w:tcPr>
-          <w:p/>
+          <w:p>
+            <w:r>
+              <w:t>O who gave birth in truth: to Christ our God: without the seed of man: and remained a virgin.</w:t>
+            </w:r>
+          </w:p>
         </w:tc>
         <w:tc>
           <w:tcPr>
@@ -20388,7 +20874,15 @@
           </w:tcPr>
           <w:p>
             <w:r>
-              <w:t>Therefore, everyone: magnifies you: O my Lady, the Theotokos: the Every-holy.</w:t>
+              <w:t xml:space="preserve">Therefore, everyone: magnifies you: O my Lady, the </w:t>
+            </w:r>
+            <w:proofErr w:type="spellStart"/>
+            <w:r>
+              <w:t>Theotokos</w:t>
+            </w:r>
+            <w:proofErr w:type="spellEnd"/>
+            <w:r>
+              <w:t>: the Every-holy.</w:t>
             </w:r>
           </w:p>
         </w:tc>
@@ -20396,7 +20890,11 @@
           <w:tcPr>
             <w:tcW w:w="711" w:type="pct"/>
           </w:tcPr>
-          <w:p/>
+          <w:p>
+            <w:r>
+              <w:t>Wherefore everyone: exalts you: my Lady, the Mother of God: the ever-holy.</w:t>
+            </w:r>
+          </w:p>
         </w:tc>
         <w:tc>
           <w:tcPr>
@@ -20647,7 +21145,11 @@
           <w:tcPr>
             <w:tcW w:w="711" w:type="pct"/>
           </w:tcPr>
-          <w:p/>
+          <w:p>
+            <w:r>
+              <w:t>We too pray: that we may win mercy: through your intercessions: with the Lover of Mankind.</w:t>
+            </w:r>
+          </w:p>
         </w:tc>
         <w:tc>
           <w:tcPr>
@@ -21027,7 +21529,11 @@
           <w:tcPr>
             <w:tcW w:w="711" w:type="pct"/>
           </w:tcPr>
-          <w:p/>
+          <w:p>
+            <w:r>
+              <w:t>You are called rightly: O Saint Mary: the second tabernacle: of the holies.</w:t>
+            </w:r>
+          </w:p>
         </w:tc>
         <w:tc>
           <w:tcPr>
@@ -21188,7 +21694,11 @@
           <w:tcPr>
             <w:tcW w:w="711" w:type="pct"/>
           </w:tcPr>
-          <w:p/>
+          <w:p>
+            <w:r>
+              <w:t>Wherein is placed: the rod of Aaron: and the holy flower: of incense.</w:t>
+            </w:r>
+          </w:p>
         </w:tc>
         <w:tc>
           <w:tcPr>
@@ -21383,7 +21893,16 @@
           <w:tcPr>
             <w:tcW w:w="711" w:type="pct"/>
           </w:tcPr>
-          <w:p/>
+          <w:p>
+            <w:r>
+              <w:lastRenderedPageBreak/>
+              <w:t xml:space="preserve">You are clothed in purity: </w:t>
+            </w:r>
+            <w:r>
+              <w:lastRenderedPageBreak/>
+              <w:t>Within and without: O pure tabernacle: the dwelling of the righteous.</w:t>
+            </w:r>
+          </w:p>
         </w:tc>
         <w:tc>
           <w:tcPr>
@@ -21560,7 +22079,11 @@
           <w:tcPr>
             <w:tcW w:w="711" w:type="pct"/>
           </w:tcPr>
-          <w:p/>
+          <w:p>
+            <w:r>
+              <w:t>The orders of the highest: and the chorus of the righteous: glorify: your blessedness.</w:t>
+            </w:r>
+          </w:p>
         </w:tc>
         <w:tc>
           <w:tcPr>
@@ -21763,19 +22286,7 @@
               <w:rPr>
                 <w:rFonts w:ascii="PalatinoLinotype-Roman" w:hAnsi="PalatinoLinotype-Roman" w:cs="PalatinoLinotype-Roman"/>
               </w:rPr>
-              <w:t>Wherefore we, magnify you befittingly,</w:t>
-            </w:r>
-            <w:r>
-              <w:rPr>
-                <w:rFonts w:ascii="PalatinoLinotype-Roman" w:hAnsi="PalatinoLinotype-Roman" w:cs="PalatinoLinotype-Roman"/>
-              </w:rPr>
-              <w:t xml:space="preserve"> </w:t>
-            </w:r>
-            <w:r>
-              <w:rPr>
-                <w:rFonts w:ascii="PalatinoLinotype-Roman" w:hAnsi="PalatinoLinotype-Roman" w:cs="PalatinoLinotype-Roman"/>
-              </w:rPr>
-              <w:t>with prophetic, hymnology.</w:t>
+              <w:t>Wherefore we, magnify you befittingly, with prophetic, hymnology.</w:t>
             </w:r>
           </w:p>
         </w:tc>
@@ -21793,7 +22304,11 @@
           <w:tcPr>
             <w:tcW w:w="711" w:type="pct"/>
           </w:tcPr>
-          <w:p/>
+          <w:p>
+            <w:r>
+              <w:t>Wherefore we exalt: You befittingly: with prophetic: songs of praise.</w:t>
+            </w:r>
+          </w:p>
         </w:tc>
         <w:tc>
           <w:tcPr>
@@ -21982,8 +22497,16 @@
               <w:rPr>
                 <w:rFonts w:eastAsiaTheme="minorHAnsi"/>
               </w:rPr>
-              <w:t>With great honour</w:t>
-            </w:r>
+              <w:t xml:space="preserve">With great </w:t>
+            </w:r>
+            <w:proofErr w:type="spellStart"/>
+            <w:r>
+              <w:rPr>
+                <w:rFonts w:eastAsiaTheme="minorHAnsi"/>
+              </w:rPr>
+              <w:t>honour</w:t>
+            </w:r>
+            <w:proofErr w:type="spellEnd"/>
           </w:p>
           <w:p>
             <w:pPr>
@@ -22020,19 +22543,7 @@
               <w:rPr>
                 <w:rFonts w:ascii="PalatinoLinotype-Roman" w:hAnsi="PalatinoLinotype-Roman" w:cs="PalatinoLinotype-Roman"/>
               </w:rPr>
-              <w:t>For they spoke of you, with great honor, O</w:t>
-            </w:r>
-            <w:r>
-              <w:rPr>
-                <w:rFonts w:ascii="PalatinoLinotype-Roman" w:hAnsi="PalatinoLinotype-Roman" w:cs="PalatinoLinotype-Roman"/>
-              </w:rPr>
-              <w:t xml:space="preserve"> </w:t>
-            </w:r>
-            <w:r>
-              <w:rPr>
-                <w:rFonts w:ascii="PalatinoLinotype-Roman" w:hAnsi="PalatinoLinotype-Roman" w:cs="PalatinoLinotype-Roman"/>
-              </w:rPr>
-              <w:t>Holy City, of the great King.</w:t>
+              <w:t>For they spoke of you, with great honor, O Holy City, of the great King.</w:t>
             </w:r>
           </w:p>
         </w:tc>
@@ -22050,7 +22561,11 @@
           <w:tcPr>
             <w:tcW w:w="711" w:type="pct"/>
           </w:tcPr>
-          <w:p/>
+          <w:p>
+            <w:r>
+              <w:t>For they said concerning you: honored things: O holy city: of the Great King.</w:t>
+            </w:r>
+          </w:p>
         </w:tc>
         <w:tc>
           <w:tcPr>
@@ -22259,31 +22774,7 @@
               <w:rPr>
                 <w:rFonts w:ascii="PalatinoLinotype-Roman" w:hAnsi="PalatinoLinotype-Roman" w:cs="PalatinoLinotype-Roman"/>
               </w:rPr>
-              <w:t>We entreat and pray, that we may win</w:t>
-            </w:r>
-            <w:r>
-              <w:rPr>
-                <w:rFonts w:ascii="PalatinoLinotype-Roman" w:hAnsi="PalatinoLinotype-Roman" w:cs="PalatinoLinotype-Roman"/>
-              </w:rPr>
-              <w:t xml:space="preserve"> </w:t>
-            </w:r>
-            <w:r>
-              <w:rPr>
-                <w:rFonts w:ascii="PalatinoLinotype-Roman" w:hAnsi="PalatinoLinotype-Roman" w:cs="PalatinoLinotype-Roman"/>
-              </w:rPr>
-              <w:t>mercy, through your intercessions, with</w:t>
-            </w:r>
-            <w:r>
-              <w:rPr>
-                <w:rFonts w:ascii="PalatinoLinotype-Roman" w:hAnsi="PalatinoLinotype-Roman" w:cs="PalatinoLinotype-Roman"/>
-              </w:rPr>
-              <w:t xml:space="preserve"> </w:t>
-            </w:r>
-            <w:r>
-              <w:rPr>
-                <w:rFonts w:ascii="PalatinoLinotype-Roman" w:hAnsi="PalatinoLinotype-Roman" w:cs="PalatinoLinotype-Roman"/>
-              </w:rPr>
-              <w:t>the Lover of mankind.</w:t>
+              <w:t>We entreat and pray, that we may win mercy, through your intercessions, with the Lover of mankind.</w:t>
             </w:r>
           </w:p>
         </w:tc>
@@ -22301,7 +22792,11 @@
           <w:tcPr>
             <w:tcW w:w="711" w:type="pct"/>
           </w:tcPr>
-          <w:p/>
+          <w:p>
+            <w:r>
+              <w:t>We ask and pray: that we may win mercy: through your intercessions: with the Lover of Mankind.</w:t>
+            </w:r>
+          </w:p>
         </w:tc>
         <w:tc>
           <w:tcPr>
@@ -22614,7 +23109,21 @@
               <w:rPr>
                 <w:rFonts w:eastAsiaTheme="minorHAnsi"/>
               </w:rPr>
-              <w:t>I praise Thine Holy Name,</w:t>
+              <w:t xml:space="preserve">I praise </w:t>
+            </w:r>
+            <w:proofErr w:type="spellStart"/>
+            <w:r>
+              <w:rPr>
+                <w:rFonts w:eastAsiaTheme="minorHAnsi"/>
+              </w:rPr>
+              <w:t>Thine</w:t>
+            </w:r>
+            <w:proofErr w:type="spellEnd"/>
+            <w:r>
+              <w:rPr>
+                <w:rFonts w:eastAsiaTheme="minorHAnsi"/>
+              </w:rPr>
+              <w:t xml:space="preserve"> Holy Name,</w:t>
             </w:r>
           </w:p>
           <w:p>
@@ -22652,7 +23161,21 @@
               <w:rPr>
                 <w:rFonts w:ascii="PalatinoLinotype-Roman" w:hAnsi="PalatinoLinotype-Roman" w:cs="PalatinoLinotype-Roman"/>
               </w:rPr>
-              <w:t>Seven times everyday, I will praise Your</w:t>
+              <w:t xml:space="preserve">Seven times </w:t>
+            </w:r>
+            <w:proofErr w:type="spellStart"/>
+            <w:r>
+              <w:rPr>
+                <w:rFonts w:ascii="PalatinoLinotype-Roman" w:hAnsi="PalatinoLinotype-Roman" w:cs="PalatinoLinotype-Roman"/>
+              </w:rPr>
+              <w:t>everyday</w:t>
+            </w:r>
+            <w:proofErr w:type="spellEnd"/>
+            <w:r>
+              <w:rPr>
+                <w:rFonts w:ascii="PalatinoLinotype-Roman" w:hAnsi="PalatinoLinotype-Roman" w:cs="PalatinoLinotype-Roman"/>
+              </w:rPr>
+              <w:t>, I will praise Your</w:t>
             </w:r>
             <w:r>
               <w:rPr>
@@ -22694,7 +23217,11 @@
           <w:tcPr>
             <w:tcW w:w="711" w:type="pct"/>
           </w:tcPr>
-          <w:p/>
+          <w:p>
+            <w:r>
+              <w:t>Seven times every day: from all my heart: I will praise Your name: O Lord of all.</w:t>
+            </w:r>
+          </w:p>
         </w:tc>
         <w:tc>
           <w:tcPr>
@@ -22867,7 +23394,11 @@
           <w:tcPr>
             <w:tcW w:w="711" w:type="pct"/>
           </w:tcPr>
-          <w:p/>
+          <w:p>
+            <w:r>
+              <w:t>I remembered Your name: and I was comforted: O King of the ages: God of gods.</w:t>
+            </w:r>
+          </w:p>
         </w:tc>
         <w:tc>
           <w:tcPr>
@@ -23028,7 +23559,11 @@
           <w:tcPr>
             <w:tcW w:w="711" w:type="pct"/>
           </w:tcPr>
-          <w:p/>
+          <w:p>
+            <w:r>
+              <w:t>Jesus Christ our God: the True One: Who came for our salvation: and took flesh.</w:t>
+            </w:r>
+          </w:p>
         </w:tc>
         <w:tc>
           <w:tcPr>
@@ -23195,7 +23730,11 @@
           <w:tcPr>
             <w:tcW w:w="711" w:type="pct"/>
           </w:tcPr>
-          <w:p/>
+          <w:p>
+            <w:r>
+              <w:t>He was incarnate: of the Holy Spirit: and of Mary: the holy bride.</w:t>
+            </w:r>
+          </w:p>
         </w:tc>
         <w:tc>
           <w:tcPr>
@@ -23359,18 +23898,18 @@
             <w:r>
               <w:t xml:space="preserve">He turned our sorrow: and all our troubles: to joy for our hearts: and </w:t>
             </w:r>
-            <w:commentRangeStart w:id="0"/>
+            <w:commentRangeStart w:id="1"/>
             <w:r>
               <w:t xml:space="preserve">total </w:t>
             </w:r>
-            <w:commentRangeEnd w:id="0"/>
+            <w:commentRangeEnd w:id="1"/>
             <w:r>
               <w:rPr>
                 <w:rStyle w:val="CommentReference"/>
                 <w:rFonts w:ascii="Garamond" w:hAnsi="Garamond"/>
                 <w:lang w:val="en-CA"/>
               </w:rPr>
-              <w:commentReference w:id="0"/>
+              <w:commentReference w:id="1"/>
             </w:r>
             <w:r>
               <w:t>rejoicing.</w:t>
@@ -23381,7 +23920,11 @@
           <w:tcPr>
             <w:tcW w:w="711" w:type="pct"/>
           </w:tcPr>
-          <w:p/>
+          <w:p>
+            <w:r>
+              <w:t>He changed our sorrow: and all our trouble: to joy of heart: and total rejoicing.</w:t>
+            </w:r>
+          </w:p>
         </w:tc>
         <w:tc>
           <w:tcPr>
@@ -23540,7 +24083,11 @@
           <w:tcPr>
             <w:tcW w:w="711" w:type="pct"/>
           </w:tcPr>
-          <w:p/>
+          <w:p>
+            <w:r>
+              <w:t>Let us worship Him: and sing to: His mother Mary: the beautiful dove.</w:t>
+            </w:r>
+          </w:p>
         </w:tc>
         <w:tc>
           <w:tcPr>
@@ -23710,7 +24257,11 @@
           <w:tcPr>
             <w:tcW w:w="711" w:type="pct"/>
           </w:tcPr>
-          <w:p/>
+          <w:p>
+            <w:r>
+              <w:t>And let us cry out: with the voice of joy: saying, "Hail to you, Mary: the mother of Emmanuel!"</w:t>
+            </w:r>
+          </w:p>
         </w:tc>
         <w:tc>
           <w:tcPr>
@@ -23786,7 +24337,21 @@
               <w:rPr>
                 <w:rFonts w:eastAsiaTheme="minorHAnsi"/>
               </w:rPr>
-              <w:t>Hail to you O Mary: (Shéré ne Maria:) the salvation of Adam.</w:t>
+              <w:t>Hail to you O Mary: (</w:t>
+            </w:r>
+            <w:proofErr w:type="spellStart"/>
+            <w:r>
+              <w:rPr>
+                <w:rFonts w:eastAsiaTheme="minorHAnsi"/>
+              </w:rPr>
+              <w:t>Shéré</w:t>
+            </w:r>
+            <w:proofErr w:type="spellEnd"/>
+            <w:r>
+              <w:rPr>
+                <w:rFonts w:eastAsiaTheme="minorHAnsi"/>
+              </w:rPr>
+              <w:t xml:space="preserve"> ne Maria:) the salvation of Adam.</w:t>
             </w:r>
           </w:p>
           <w:p>
@@ -23889,7 +24454,11 @@
           <w:tcPr>
             <w:tcW w:w="711" w:type="pct"/>
           </w:tcPr>
-          <w:p/>
+          <w:p>
+            <w:r>
+              <w:t>Hail to you, Mary: the salvation of our father Adam: Hail to you, Mary: the mother of the refuge: Hail to you, Mary: the rejoicing of Eve:  Hail to you, Mary: the joy of the generations.</w:t>
+            </w:r>
+          </w:p>
         </w:tc>
         <w:tc>
           <w:tcPr>
@@ -24077,7 +24646,24 @@
           <w:tcPr>
             <w:tcW w:w="711" w:type="pct"/>
           </w:tcPr>
-          <w:p/>
+          <w:p>
+            <w:r>
+              <w:lastRenderedPageBreak/>
+              <w:t xml:space="preserve">Hail to you, Mary: the joy of Abel the righteous: Hail to you, Mary: the true Virgin: Hail to you, Mary: the salvation of Noah:  Hail to you, Mary: </w:t>
+            </w:r>
+            <w:proofErr w:type="spellStart"/>
+            <w:r>
+              <w:t>teh</w:t>
+            </w:r>
+            <w:proofErr w:type="spellEnd"/>
+            <w:r>
+              <w:t xml:space="preserve"> chaste </w:t>
+            </w:r>
+            <w:r>
+              <w:lastRenderedPageBreak/>
+              <w:t>and undefiled.</w:t>
+            </w:r>
+          </w:p>
         </w:tc>
         <w:tc>
           <w:tcPr>
@@ -24257,7 +24843,11 @@
           <w:tcPr>
             <w:tcW w:w="711" w:type="pct"/>
           </w:tcPr>
-          <w:p/>
+          <w:p>
+            <w:r>
+              <w:t xml:space="preserve">Hail to you, Mary: the grace of Abraham: Hail to you, Mary: the unfading crown:  Hail to you, Mary: the salvation of Saint Isaac: Hail to you, Mary: the Mother of the Holy One. </w:t>
+            </w:r>
+          </w:p>
         </w:tc>
         <w:tc>
           <w:tcPr>
@@ -24436,7 +25026,11 @@
           <w:tcPr>
             <w:tcW w:w="711" w:type="pct"/>
           </w:tcPr>
-          <w:p/>
+          <w:p>
+            <w:r>
+              <w:t>Hail to you, Mary: the rejoicing of Jacob:  Hail to you, Mary: myriads of myriads: Hail to you, Mary: the pride of Judah:  Hail to you, Mary: the mother of the Master.</w:t>
+            </w:r>
+          </w:p>
         </w:tc>
         <w:tc>
           <w:tcPr>
@@ -24626,7 +25220,11 @@
           <w:tcPr>
             <w:tcW w:w="711" w:type="pct"/>
           </w:tcPr>
-          <w:p/>
+          <w:p>
+            <w:r>
+              <w:t>Hail to you, Mary: the preaching of Moses: Hail to you, Mary: the mother of the master: Hail to you, Mary: the honor of Samuel: Hail to you, Mary: the pride of Israel.</w:t>
+            </w:r>
+          </w:p>
         </w:tc>
         <w:tc>
           <w:tcPr>
@@ -24806,7 +25404,11 @@
           <w:tcPr>
             <w:tcW w:w="711" w:type="pct"/>
           </w:tcPr>
-          <w:p/>
+          <w:p>
+            <w:r>
+              <w:t>Hail to you, Mary: the steadfastness of Job the righteous: Hail to you, Mary: the precious stone:  Hail to you, Mary: the Mother of the Beloved: Hail to you, Mary: the daughter of King David.</w:t>
+            </w:r>
+          </w:p>
         </w:tc>
         <w:tc>
           <w:tcPr>
@@ -24985,7 +25587,11 @@
           <w:tcPr>
             <w:tcW w:w="711" w:type="pct"/>
           </w:tcPr>
-          <w:p/>
+          <w:p>
+            <w:r>
+              <w:t>Hail to you, Mary: the friend of Solomon:  Hail to you, Mary: the exaltation of the righteous:  Hail to you, Mary: the salvation of Isaiah:  Hail to you, Mary: the healing of Jeremiah.</w:t>
+            </w:r>
+          </w:p>
         </w:tc>
         <w:tc>
           <w:tcPr>
@@ -25157,7 +25763,11 @@
           <w:tcPr>
             <w:tcW w:w="711" w:type="pct"/>
           </w:tcPr>
-          <w:p/>
+          <w:p>
+            <w:r>
+              <w:t>Hail to you, Mary: the knowledge of Ezekiel: Hail to you, Mary: the grace of Daniel:  Hail to you, Mary: the power of Elijah:  Hail to you, Mary: the grace of Elisha.</w:t>
+            </w:r>
+          </w:p>
         </w:tc>
         <w:tc>
           <w:tcPr>
@@ -25329,7 +25939,15 @@
           </w:tcPr>
           <w:p>
             <w:r>
-              <w:t>Hail to you Mary: the Theotokos: Hail to you Mary: the Mother of Jesus Christ: Hail to you Mary: the beautiful dove:  Hail to you Mary: the Mother of the Son of God.</w:t>
+              <w:t xml:space="preserve">Hail to you Mary: the </w:t>
+            </w:r>
+            <w:proofErr w:type="spellStart"/>
+            <w:r>
+              <w:t>Theotokos</w:t>
+            </w:r>
+            <w:proofErr w:type="spellEnd"/>
+            <w:r>
+              <w:t>: Hail to you Mary: the Mother of Jesus Christ: Hail to you Mary: the beautiful dove:  Hail to you Mary: the Mother of the Son of God.</w:t>
             </w:r>
           </w:p>
         </w:tc>
@@ -25337,7 +25955,11 @@
           <w:tcPr>
             <w:tcW w:w="711" w:type="pct"/>
           </w:tcPr>
-          <w:p/>
+          <w:p>
+            <w:r>
+              <w:t>Hail to you, Mary: the Mother of God:  Hail to you, Mary: the mother of Jesus Christ: Hail to you, Mary: the beautiful dove:  Hail to you, Mary: the mother of the Son of God.</w:t>
+            </w:r>
+          </w:p>
         </w:tc>
         <w:tc>
           <w:tcPr>
@@ -25477,7 +26099,11 @@
           <w:tcPr>
             <w:tcW w:w="711" w:type="pct"/>
           </w:tcPr>
-          <w:p/>
+          <w:p>
+            <w:r>
+              <w:t>Hail to you, Mary: who was witnessed: by all the prophets: and they said.</w:t>
+            </w:r>
+          </w:p>
         </w:tc>
         <w:tc>
           <w:tcPr>
@@ -25599,7 +26225,21 @@
               <w:rPr>
                 <w:rFonts w:ascii="PalatinoLinotype-Roman" w:hAnsi="PalatinoLinotype-Roman" w:cs="PalatinoLinotype-Roman"/>
               </w:rPr>
-              <w:t>you, in an undescribable, unity.</w:t>
+              <w:t xml:space="preserve">you, in an </w:t>
+            </w:r>
+            <w:proofErr w:type="spellStart"/>
+            <w:r>
+              <w:rPr>
+                <w:rFonts w:ascii="PalatinoLinotype-Roman" w:hAnsi="PalatinoLinotype-Roman" w:cs="PalatinoLinotype-Roman"/>
+              </w:rPr>
+              <w:t>undescribable</w:t>
+            </w:r>
+            <w:proofErr w:type="spellEnd"/>
+            <w:r>
+              <w:rPr>
+                <w:rFonts w:ascii="PalatinoLinotype-Roman" w:hAnsi="PalatinoLinotype-Roman" w:cs="PalatinoLinotype-Roman"/>
+              </w:rPr>
+              <w:t>, unity.</w:t>
             </w:r>
           </w:p>
         </w:tc>
@@ -25617,7 +26257,11 @@
           <w:tcPr>
             <w:tcW w:w="711" w:type="pct"/>
           </w:tcPr>
-          <w:p/>
+          <w:p>
+            <w:r>
+              <w:t>"Behold God, the Word: was incarnate of you: in an inexpressible: kind of unity."</w:t>
+            </w:r>
+          </w:p>
         </w:tc>
         <w:tc>
           <w:tcPr>
@@ -25760,7 +26404,11 @@
           <w:tcPr>
             <w:tcW w:w="711" w:type="pct"/>
           </w:tcPr>
-          <w:p/>
+          <w:p>
+            <w:r>
+              <w:t>You are truly exalted: more than the rod: of Aaron: O full of grace.</w:t>
+            </w:r>
+          </w:p>
         </w:tc>
         <w:tc>
           <w:tcPr>
@@ -25902,7 +26550,11 @@
           <w:tcPr>
             <w:tcW w:w="711" w:type="pct"/>
           </w:tcPr>
-          <w:p/>
+          <w:p>
+            <w:r>
+              <w:t>What is the rod: but Mary: for it is the type: of her virginity.</w:t>
+            </w:r>
+          </w:p>
         </w:tc>
         <w:tc>
           <w:tcPr>
@@ -26055,7 +26707,11 @@
           <w:tcPr>
             <w:tcW w:w="711" w:type="pct"/>
           </w:tcPr>
-          <w:p/>
+          <w:p>
+            <w:r>
+              <w:t>She conceived and gave birth: without a man: to the Son of the Highest: the Eternal Word.</w:t>
+            </w:r>
+          </w:p>
         </w:tc>
         <w:tc>
           <w:tcPr>
@@ -26208,7 +26864,11 @@
           <w:tcPr>
             <w:tcW w:w="711" w:type="pct"/>
           </w:tcPr>
-          <w:p/>
+          <w:p>
+            <w:r>
+              <w:t>Through her prayers: and her intercessions: O Lord, open to us: the gate of the Church.</w:t>
+            </w:r>
+          </w:p>
         </w:tc>
         <w:tc>
           <w:tcPr>
@@ -26263,7 +26923,24 @@
               <w:pStyle w:val="CopticVersemulti-line"/>
             </w:pPr>
             <w:r>
-              <w:t>ⲭⲁ ⲫ̀ⲣⲟ ⲛ̀ⲛⲓⲉⲕⲕⲗⲏⲥⲓⲁ̀</w:t>
+              <w:t>ⲭⲁ ⲫ̀ⲣⲟ ⲛ̀</w:t>
+            </w:r>
+            <w:commentRangeStart w:id="2"/>
+            <w:r>
+              <w:t>ⲛⲓ</w:t>
+            </w:r>
+            <w:commentRangeEnd w:id="2"/>
+            <w:r>
+              <w:rPr>
+                <w:rStyle w:val="CommentReference"/>
+                <w:rFonts w:ascii="Garamond" w:hAnsi="Garamond" w:cstheme="minorBidi"/>
+                <w:noProof w:val="0"/>
+                <w:lang w:val="en-CA"/>
+              </w:rPr>
+              <w:commentReference w:id="2"/>
+            </w:r>
+            <w:r>
+              <w:t>ⲉⲕⲕⲗⲏⲥⲓⲁ̀</w:t>
             </w:r>
           </w:p>
           <w:p>
@@ -26347,7 +27024,15 @@
           </w:tcPr>
           <w:p>
             <w:r>
-              <w:t>I ask you: O Theotokos: keep the door of the Church: open for the faithful.</w:t>
+              <w:t xml:space="preserve">I ask you: O </w:t>
+            </w:r>
+            <w:proofErr w:type="spellStart"/>
+            <w:r>
+              <w:t>Theotokos</w:t>
+            </w:r>
+            <w:proofErr w:type="spellEnd"/>
+            <w:r>
+              <w:t>: keep the door of the Church: open for the faithful.</w:t>
             </w:r>
           </w:p>
         </w:tc>
@@ -26355,7 +27040,11 @@
           <w:tcPr>
             <w:tcW w:w="711" w:type="pct"/>
           </w:tcPr>
-          <w:p/>
+          <w:p>
+            <w:r>
+              <w:t>I ask you: O Mother of God: keep the gate of the churches: open to the faithful.</w:t>
+            </w:r>
+          </w:p>
         </w:tc>
         <w:tc>
           <w:tcPr>
@@ -26496,7 +27185,11 @@
           <w:tcPr>
             <w:tcW w:w="711" w:type="pct"/>
           </w:tcPr>
-          <w:p/>
+          <w:p>
+            <w:r>
+              <w:t>Let us ask her: to pray for us: before her Beloved: that He may forgive us.</w:t>
+            </w:r>
+          </w:p>
         </w:tc>
         <w:tc>
           <w:tcPr>
@@ -26537,7 +27230,28 @@
 
 <file path=word/comments.xml><?xml version="1.0" encoding="utf-8"?>
 <w:comments xmlns:ve="http://schemas.openxmlformats.org/markup-compatibility/2006" xmlns:o="urn:schemas-microsoft-com:office:office" xmlns:r="http://schemas.openxmlformats.org/officeDocument/2006/relationships" xmlns:m="http://schemas.openxmlformats.org/officeDocument/2006/math" xmlns:v="urn:schemas-microsoft-com:vml" xmlns:wp="http://schemas.openxmlformats.org/drawingml/2006/wordprocessingDrawing" xmlns:w10="urn:schemas-microsoft-com:office:word" xmlns:w="http://schemas.openxmlformats.org/wordprocessingml/2006/main" xmlns:wne="http://schemas.microsoft.com/office/word/2006/wordml">
-  <w:comment w:id="0" w:author="Windows User" w:date="2014-11-27T21:50:00Z" w:initials="BS">
+  <w:comment w:id="0" w:author="Windows User" w:date="2014-11-28T21:14:00Z" w:initials="BS">
+    <w:p>
+      <w:pPr>
+        <w:pStyle w:val="CommentText"/>
+      </w:pPr>
+      <w:r>
+        <w:rPr>
+          <w:rStyle w:val="CommentReference"/>
+        </w:rPr>
+        <w:annotationRef/>
+      </w:r>
+      <w:proofErr w:type="spellStart"/>
+      <w:r>
+        <w:t>qu</w:t>
+      </w:r>
+      <w:proofErr w:type="spellEnd"/>
+      <w:r>
+        <w:t>...</w:t>
+      </w:r>
+    </w:p>
+  </w:comment>
+  <w:comment w:id="1" w:author="Windows User" w:date="2014-11-27T21:50:00Z" w:initials="BS">
     <w:p>
       <w:pPr>
         <w:pStyle w:val="CommentText"/>
@@ -26550,6 +27264,22 @@
       </w:r>
       <w:r>
         <w:t>perfect?</w:t>
+      </w:r>
+    </w:p>
+  </w:comment>
+  <w:comment w:id="2" w:author="Windows User" w:date="2014-11-28T21:42:00Z" w:initials="BS">
+    <w:p>
+      <w:pPr>
+        <w:pStyle w:val="CommentText"/>
+      </w:pPr>
+      <w:r>
+        <w:rPr>
+          <w:rStyle w:val="CommentReference"/>
+        </w:rPr>
+        <w:annotationRef/>
+      </w:r>
+      <w:r>
+        <w:t>plural</w:t>
       </w:r>
     </w:p>
   </w:comment>
@@ -27761,7 +28491,7 @@
 </file>
 
 <file path=customXml/itemProps1.xml><?xml version="1.0" encoding="utf-8"?>
-<ds:datastoreItem xmlns:ds="http://schemas.openxmlformats.org/officeDocument/2006/customXml" ds:itemID="{423AACA8-C538-41FA-A02B-C59D3D6D0DDC}">
+<ds:datastoreItem xmlns:ds="http://schemas.openxmlformats.org/officeDocument/2006/customXml" ds:itemID="{764EDAAA-E41F-43F0-A06B-8CDF3843D259}">
   <ds:schemaRefs>
     <ds:schemaRef ds:uri="http://schemas.openxmlformats.org/officeDocument/2006/bibliography"/>
   </ds:schemaRefs>

</xml_diff>